<commit_message>
Added icons to front page
</commit_message>
<xml_diff>
--- a/Deckblatt.docx
+++ b/Deckblatt.docx
@@ -3,23 +3,31 @@
 <w:document xmlns:wpc="http://schemas.microsoft.com/office/word/2010/wordprocessingCanvas" xmlns:cx="http://schemas.microsoft.com/office/drawing/2014/chartex" xmlns:cx1="http://schemas.microsoft.com/office/drawing/2015/9/8/chartex" xmlns:cx2="http://schemas.microsoft.com/office/drawing/2015/10/21/chartex" xmlns:cx3="http://schemas.microsoft.com/office/drawing/2016/5/9/chartex" xmlns:cx4="http://schemas.microsoft.com/office/drawing/2016/5/10/chartex" xmlns:cx5="http://schemas.microsoft.com/office/drawing/2016/5/11/chartex" xmlns:cx6="http://schemas.microsoft.com/office/drawing/2016/5/12/chartex" xmlns:cx7="http://schemas.microsoft.com/office/drawing/2016/5/13/chartex" xmlns:cx8="http://schemas.microsoft.com/office/drawing/2016/5/14/chartex" xmlns:mc="http://schemas.openxmlformats.org/markup-compatibility/2006" xmlns:aink="http://schemas.microsoft.com/office/drawing/2016/ink" xmlns:am3d="http://schemas.microsoft.com/office/drawing/2017/model3d" xmlns:o="urn:schemas-microsoft-com:office:office" xmlns:oel="http://schemas.microsoft.com/office/2019/extlst" xmlns:r="http://schemas.openxmlformats.org/officeDocument/2006/relationships" xmlns:m="http://schemas.openxmlformats.org/officeDocument/2006/math" xmlns:v="urn:schemas-microsoft-com:vml" xmlns:wp14="http://schemas.microsoft.com/office/word/2010/wordprocessingDrawing" xmlns:wp="http://schemas.openxmlformats.org/drawingml/2006/wordprocessingDrawing" xmlns:w10="urn:schemas-microsoft-com:office:word" xmlns:w="http://schemas.openxmlformats.org/wordprocessingml/2006/main" xmlns:w14="http://schemas.microsoft.com/office/word/2010/wordml" xmlns:w15="http://schemas.microsoft.com/office/word/2012/wordml" xmlns:w16cex="http://schemas.microsoft.com/office/word/2018/wordml/cex" xmlns:w16cid="http://schemas.microsoft.com/office/word/2016/wordml/cid" xmlns:w16="http://schemas.microsoft.com/office/word/2018/wordml" xmlns:w16du="http://schemas.microsoft.com/office/word/2023/wordml/word16du" xmlns:w16sdtdh="http://schemas.microsoft.com/office/word/2020/wordml/sdtdatahash" xmlns:w16se="http://schemas.microsoft.com/office/word/2015/wordml/symex" xmlns:wpg="http://schemas.microsoft.com/office/word/2010/wordprocessingGroup" xmlns:wpi="http://schemas.microsoft.com/office/word/2010/wordprocessingInk" xmlns:wne="http://schemas.microsoft.com/office/word/2006/wordml" xmlns:wps="http://schemas.microsoft.com/office/word/2010/wordprocessingShape" mc:Ignorable="w14 w15 w16se w16cid w16 w16cex w16sdtdh w16du wp14">
   <w:body>
     <w:p>
+      <w:pPr>
+        <w:rPr>
+          <w:rFonts w:ascii="Pixelify Sans" w:hAnsi="Pixelify Sans"/>
+          <w:color w:val="D4163C"/>
+          <w:sz w:val="96"/>
+          <w:szCs w:val="96"/>
+        </w:rPr>
+      </w:pPr>
       <w:r>
         <w:rPr>
           <w:noProof/>
         </w:rPr>
         <w:drawing>
-          <wp:anchor distT="0" distB="0" distL="114300" distR="114300" simplePos="0" relativeHeight="251658240" behindDoc="0" locked="0" layoutInCell="1" allowOverlap="1" wp14:anchorId="7EC8F8B4" wp14:editId="730A2FB3">
+          <wp:anchor distT="0" distB="0" distL="114300" distR="114300" simplePos="0" relativeHeight="251744256" behindDoc="0" locked="0" layoutInCell="1" allowOverlap="1" wp14:anchorId="5D22A68E" wp14:editId="7A945052">
             <wp:simplePos x="0" y="0"/>
             <wp:positionH relativeFrom="margin">
               <wp:align>center</wp:align>
             </wp:positionH>
             <wp:positionV relativeFrom="paragraph">
-              <wp:posOffset>0</wp:posOffset>
+              <wp:posOffset>2198370</wp:posOffset>
             </wp:positionV>
-            <wp:extent cx="2604770" cy="2604770"/>
-            <wp:effectExtent l="0" t="0" r="0" b="5080"/>
-            <wp:wrapTopAndBottom/>
-            <wp:docPr id="408842417" name="Grafik 1"/>
+            <wp:extent cx="2819400" cy="2819400"/>
+            <wp:effectExtent l="666750" t="685800" r="685800" b="1123950"/>
+            <wp:wrapNone/>
+            <wp:docPr id="995144682" name="Grafik 1"/>
             <wp:cNvGraphicFramePr>
               <a:graphicFrameLocks xmlns:a="http://schemas.openxmlformats.org/drawingml/2006/main" noChangeAspect="1"/>
             </wp:cNvGraphicFramePr>
@@ -27,10 +35,8 @@
               <a:graphicData uri="http://schemas.openxmlformats.org/drawingml/2006/picture">
                 <pic:pic xmlns:pic="http://schemas.openxmlformats.org/drawingml/2006/picture">
                   <pic:nvPicPr>
-                    <pic:cNvPr id="0" name="Picture 1"/>
-                    <pic:cNvPicPr>
-                      <a:picLocks noChangeAspect="1" noChangeArrowheads="1"/>
-                    </pic:cNvPicPr>
+                    <pic:cNvPr id="995144682" name=""/>
+                    <pic:cNvPicPr/>
                   </pic:nvPicPr>
                   <pic:blipFill>
                     <a:blip r:embed="rId4">
@@ -38,25 +44,31 @@
                         <a:ext uri="{28A0092B-C50C-407E-A947-70E740481C1C}">
                           <a14:useLocalDpi xmlns:a14="http://schemas.microsoft.com/office/drawing/2010/main" val="0"/>
                         </a:ext>
+                        <a:ext uri="{96DAC541-7B7A-43D3-8B79-37D633B846F1}">
+                          <asvg:svgBlip xmlns:asvg="http://schemas.microsoft.com/office/drawing/2016/SVG/main" r:embed="rId5"/>
+                        </a:ext>
                       </a:extLst>
                     </a:blip>
-                    <a:srcRect/>
                     <a:stretch>
                       <a:fillRect/>
                     </a:stretch>
                   </pic:blipFill>
-                  <pic:spPr bwMode="auto">
+                  <pic:spPr>
                     <a:xfrm>
                       <a:off x="0" y="0"/>
-                      <a:ext cx="2604770" cy="2604770"/>
+                      <a:ext cx="2819400" cy="2819400"/>
                     </a:xfrm>
                     <a:prstGeom prst="rect">
                       <a:avLst/>
                     </a:prstGeom>
-                    <a:noFill/>
-                    <a:ln>
-                      <a:noFill/>
-                    </a:ln>
+                    <a:effectLst>
+                      <a:outerShdw blurRad="1270000" dist="101600" dir="5400000" algn="ctr" rotWithShape="0">
+                        <a:schemeClr val="tx2">
+                          <a:lumMod val="25000"/>
+                          <a:lumOff val="75000"/>
+                        </a:schemeClr>
+                      </a:outerShdw>
+                    </a:effectLst>
                   </pic:spPr>
                 </pic:pic>
               </a:graphicData>
@@ -70,37 +82,2883 @@
           </wp:anchor>
         </w:drawing>
       </w:r>
-    </w:p>
-    <w:p>
-      <w:pPr>
-        <w:jc w:val="center"/>
+      <w:r>
         <w:rPr>
           <w:rFonts w:ascii="Pixelify Sans" w:hAnsi="Pixelify Sans"/>
+          <w:noProof/>
           <w:color w:val="D4163C"/>
           <w:sz w:val="96"/>
           <w:szCs w:val="96"/>
         </w:rPr>
-      </w:pPr>
-      <w:proofErr w:type="spellStart"/>
+        <mc:AlternateContent>
+          <mc:Choice Requires="wps">
+            <w:drawing>
+              <wp:anchor distT="45720" distB="45720" distL="114300" distR="114300" simplePos="0" relativeHeight="251746304" behindDoc="0" locked="0" layoutInCell="1" allowOverlap="1" wp14:anchorId="1F893C3D" wp14:editId="1A3B618F">
+                <wp:simplePos x="0" y="0"/>
+                <wp:positionH relativeFrom="margin">
+                  <wp:align>center</wp:align>
+                </wp:positionH>
+                <wp:positionV relativeFrom="paragraph">
+                  <wp:posOffset>5034280</wp:posOffset>
+                </wp:positionV>
+                <wp:extent cx="3790950" cy="971550"/>
+                <wp:effectExtent l="0" t="0" r="0" b="0"/>
+                <wp:wrapSquare wrapText="bothSides"/>
+                <wp:docPr id="217" name="Textfeld 2"/>
+                <wp:cNvGraphicFramePr>
+                  <a:graphicFrameLocks xmlns:a="http://schemas.openxmlformats.org/drawingml/2006/main"/>
+                </wp:cNvGraphicFramePr>
+                <a:graphic xmlns:a="http://schemas.openxmlformats.org/drawingml/2006/main">
+                  <a:graphicData uri="http://schemas.microsoft.com/office/word/2010/wordprocessingShape">
+                    <wps:wsp>
+                      <wps:cNvSpPr txBox="1">
+                        <a:spLocks noChangeArrowheads="1"/>
+                      </wps:cNvSpPr>
+                      <wps:spPr bwMode="auto">
+                        <a:xfrm>
+                          <a:off x="0" y="0"/>
+                          <a:ext cx="3790950" cy="971550"/>
+                        </a:xfrm>
+                        <a:prstGeom prst="rect">
+                          <a:avLst/>
+                        </a:prstGeom>
+                        <a:noFill/>
+                        <a:ln w="9525">
+                          <a:noFill/>
+                          <a:miter lim="800000"/>
+                          <a:headEnd/>
+                          <a:tailEnd/>
+                        </a:ln>
+                      </wps:spPr>
+                      <wps:txbx>
+                        <w:txbxContent>
+                          <w:p>
+                            <w:pPr>
+                              <w:rPr>
+                                <w:rFonts w:ascii="Pixelify Sans" w:hAnsi="Pixelify Sans"/>
+                                <w:color w:val="C00000"/>
+                                <w:sz w:val="120"/>
+                                <w:szCs w:val="120"/>
+                                <w14:shadow w14:blurRad="0" w14:dist="0" w14:dir="5400000" w14:sx="100000" w14:sy="100000" w14:kx="0" w14:ky="0" w14:algn="ctr">
+                                  <w14:schemeClr w14:val="bg1">
+                                    <w14:alpha w14:val="100000"/>
+                                  </w14:schemeClr>
+                                </w14:shadow>
+                              </w:rPr>
+                            </w:pPr>
+                            <w:proofErr w:type="spellStart"/>
+                            <w:r>
+                              <w:rPr>
+                                <w:rFonts w:ascii="Pixelify Sans" w:hAnsi="Pixelify Sans"/>
+                                <w:color w:val="C00000"/>
+                                <w:sz w:val="120"/>
+                                <w:szCs w:val="120"/>
+                                <w14:shadow w14:blurRad="0" w14:dist="0" w14:dir="5400000" w14:sx="100000" w14:sy="100000" w14:kx="0" w14:ky="0" w14:algn="ctr">
+                                  <w14:schemeClr w14:val="bg1">
+                                    <w14:alpha w14:val="100000"/>
+                                  </w14:schemeClr>
+                                </w14:shadow>
+                              </w:rPr>
+                              <w:t>AnoAsked</w:t>
+                            </w:r>
+                            <w:proofErr w:type="spellEnd"/>
+                          </w:p>
+                        </w:txbxContent>
+                      </wps:txbx>
+                      <wps:bodyPr rot="0" vert="horz" wrap="square" lIns="91440" tIns="45720" rIns="91440" bIns="45720" anchor="t" anchorCtr="0">
+                        <a:noAutofit/>
+                      </wps:bodyPr>
+                    </wps:wsp>
+                  </a:graphicData>
+                </a:graphic>
+                <wp14:sizeRelH relativeFrom="margin">
+                  <wp14:pctWidth>0</wp14:pctWidth>
+                </wp14:sizeRelH>
+                <wp14:sizeRelV relativeFrom="margin">
+                  <wp14:pctHeight>0</wp14:pctHeight>
+                </wp14:sizeRelV>
+              </wp:anchor>
+            </w:drawing>
+          </mc:Choice>
+          <mc:Fallback>
+            <w:pict>
+              <v:shapetype w14:anchorId="1F893C3D" id="_x0000_t202" coordsize="21600,21600" o:spt="202" path="m,l,21600r21600,l21600,xe">
+                <v:stroke joinstyle="miter"/>
+                <v:path gradientshapeok="t" o:connecttype="rect"/>
+              </v:shapetype>
+              <v:shape id="Textfeld 2" o:spid="_x0000_s1026" type="#_x0000_t202" style="position:absolute;margin-left:0;margin-top:396.4pt;width:298.5pt;height:76.5pt;z-index:251746304;visibility:visible;mso-wrap-style:square;mso-width-percent:0;mso-height-percent:0;mso-wrap-distance-left:9pt;mso-wrap-distance-top:3.6pt;mso-wrap-distance-right:9pt;mso-wrap-distance-bottom:3.6pt;mso-position-horizontal:center;mso-position-horizontal-relative:margin;mso-position-vertical:absolute;mso-position-vertical-relative:text;mso-width-percent:0;mso-height-percent:0;mso-width-relative:margin;mso-height-relative:margin;v-text-anchor:top" o:gfxdata="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" filled="f" stroked="f">
+                <v:textbox>
+                  <w:txbxContent>
+                    <w:p>
+                      <w:pPr>
+                        <w:rPr>
+                          <w:rFonts w:ascii="Pixelify Sans" w:hAnsi="Pixelify Sans"/>
+                          <w:color w:val="C00000"/>
+                          <w:sz w:val="120"/>
+                          <w:szCs w:val="120"/>
+                          <w14:shadow w14:blurRad="0" w14:dist="0" w14:dir="5400000" w14:sx="100000" w14:sy="100000" w14:kx="0" w14:ky="0" w14:algn="ctr">
+                            <w14:schemeClr w14:val="bg1">
+                              <w14:alpha w14:val="100000"/>
+                            </w14:schemeClr>
+                          </w14:shadow>
+                        </w:rPr>
+                      </w:pPr>
+                      <w:proofErr w:type="spellStart"/>
+                      <w:r>
+                        <w:rPr>
+                          <w:rFonts w:ascii="Pixelify Sans" w:hAnsi="Pixelify Sans"/>
+                          <w:color w:val="C00000"/>
+                          <w:sz w:val="120"/>
+                          <w:szCs w:val="120"/>
+                          <w14:shadow w14:blurRad="0" w14:dist="0" w14:dir="5400000" w14:sx="100000" w14:sy="100000" w14:kx="0" w14:ky="0" w14:algn="ctr">
+                            <w14:schemeClr w14:val="bg1">
+                              <w14:alpha w14:val="100000"/>
+                            </w14:schemeClr>
+                          </w14:shadow>
+                        </w:rPr>
+                        <w:t>AnoAsked</w:t>
+                      </w:r>
+                      <w:proofErr w:type="spellEnd"/>
+                    </w:p>
+                  </w:txbxContent>
+                </v:textbox>
+                <w10:wrap type="square" anchorx="margin"/>
+              </v:shape>
+            </w:pict>
+          </mc:Fallback>
+        </mc:AlternateContent>
+      </w:r>
       <w:r>
         <w:rPr>
           <w:rFonts w:ascii="Pixelify Sans" w:hAnsi="Pixelify Sans"/>
+          <w:noProof/>
           <w:color w:val="D4163C"/>
           <w:sz w:val="96"/>
           <w:szCs w:val="96"/>
         </w:rPr>
-        <w:t>AnoAsked</w:t>
+        <mc:AlternateContent>
+          <mc:Choice Requires="wpg">
+            <w:drawing>
+              <wp:anchor distT="0" distB="0" distL="114300" distR="114300" simplePos="0" relativeHeight="251743232" behindDoc="1" locked="0" layoutInCell="1" allowOverlap="1" wp14:anchorId="5F5CD0B1" wp14:editId="0524D940">
+                <wp:simplePos x="0" y="0"/>
+                <wp:positionH relativeFrom="margin">
+                  <wp:align>center</wp:align>
+                </wp:positionH>
+                <wp:positionV relativeFrom="paragraph">
+                  <wp:posOffset>-1223645</wp:posOffset>
+                </wp:positionV>
+                <wp:extent cx="8527415" cy="11329035"/>
+                <wp:effectExtent l="0" t="0" r="0" b="5715"/>
+                <wp:wrapNone/>
+                <wp:docPr id="1698881184" name="Gruppieren 37"/>
+                <wp:cNvGraphicFramePr/>
+                <a:graphic xmlns:a="http://schemas.openxmlformats.org/drawingml/2006/main">
+                  <a:graphicData uri="http://schemas.microsoft.com/office/word/2010/wordprocessingGroup">
+                    <wpg:wgp>
+                      <wpg:cNvGrpSpPr/>
+                      <wpg:grpSpPr>
+                        <a:xfrm>
+                          <a:off x="0" y="0"/>
+                          <a:ext cx="8527415" cy="11329035"/>
+                          <a:chOff x="0" y="0"/>
+                          <a:chExt cx="8527415" cy="11329035"/>
+                        </a:xfrm>
+                      </wpg:grpSpPr>
+                      <pic:pic xmlns:pic="http://schemas.openxmlformats.org/drawingml/2006/picture">
+                        <pic:nvPicPr>
+                          <pic:cNvPr id="675847612" name="Grafik 3" descr="Ein Bild, das Pixel, Design enthält.&#10;&#10;Automatisch generierte Beschreibung"/>
+                          <pic:cNvPicPr>
+                            <a:picLocks noChangeAspect="1"/>
+                          </pic:cNvPicPr>
+                        </pic:nvPicPr>
+                        <pic:blipFill>
+                          <a:blip r:embed="rId6">
+                            <a:alphaModFix amt="20000"/>
+                            <a:extLst>
+                              <a:ext uri="{28A0092B-C50C-407E-A947-70E740481C1C}">
+                                <a14:useLocalDpi xmlns:a14="http://schemas.microsoft.com/office/drawing/2010/main" val="0"/>
+                              </a:ext>
+                            </a:extLst>
+                          </a:blip>
+                          <a:srcRect/>
+                          <a:stretch>
+                            <a:fillRect/>
+                          </a:stretch>
+                        </pic:blipFill>
+                        <pic:spPr bwMode="auto">
+                          <a:xfrm>
+                            <a:off x="3086100" y="5029200"/>
+                            <a:ext cx="1223010" cy="1223010"/>
+                          </a:xfrm>
+                          <a:prstGeom prst="rect">
+                            <a:avLst/>
+                          </a:prstGeom>
+                          <a:noFill/>
+                          <a:ln>
+                            <a:noFill/>
+                          </a:ln>
+                        </pic:spPr>
+                      </pic:pic>
+                      <pic:pic xmlns:pic="http://schemas.openxmlformats.org/drawingml/2006/picture">
+                        <pic:nvPicPr>
+                          <pic:cNvPr id="1120144181" name="Grafik 1"/>
+                          <pic:cNvPicPr>
+                            <a:picLocks noChangeAspect="1"/>
+                          </pic:cNvPicPr>
+                        </pic:nvPicPr>
+                        <pic:blipFill>
+                          <a:blip r:embed="rId7">
+                            <a:alphaModFix amt="10000"/>
+                            <a:extLst>
+                              <a:ext uri="{28A0092B-C50C-407E-A947-70E740481C1C}">
+                                <a14:useLocalDpi xmlns:a14="http://schemas.microsoft.com/office/drawing/2010/main" val="0"/>
+                              </a:ext>
+                            </a:extLst>
+                          </a:blip>
+                          <a:srcRect/>
+                          <a:stretch>
+                            <a:fillRect/>
+                          </a:stretch>
+                        </pic:blipFill>
+                        <pic:spPr bwMode="auto">
+                          <a:xfrm>
+                            <a:off x="1085850" y="8801100"/>
+                            <a:ext cx="1223010" cy="1223010"/>
+                          </a:xfrm>
+                          <a:prstGeom prst="rect">
+                            <a:avLst/>
+                          </a:prstGeom>
+                          <a:noFill/>
+                          <a:ln>
+                            <a:noFill/>
+                          </a:ln>
+                        </pic:spPr>
+                      </pic:pic>
+                      <pic:pic xmlns:pic="http://schemas.openxmlformats.org/drawingml/2006/picture">
+                        <pic:nvPicPr>
+                          <pic:cNvPr id="930210608" name="Grafik 2"/>
+                          <pic:cNvPicPr>
+                            <a:picLocks noChangeAspect="1"/>
+                          </pic:cNvPicPr>
+                        </pic:nvPicPr>
+                        <pic:blipFill>
+                          <a:blip r:embed="rId8">
+                            <a:alphaModFix amt="10000"/>
+                            <a:extLst>
+                              <a:ext uri="{28A0092B-C50C-407E-A947-70E740481C1C}">
+                                <a14:useLocalDpi xmlns:a14="http://schemas.microsoft.com/office/drawing/2010/main" val="0"/>
+                              </a:ext>
+                            </a:extLst>
+                          </a:blip>
+                          <a:srcRect/>
+                          <a:stretch>
+                            <a:fillRect/>
+                          </a:stretch>
+                        </pic:blipFill>
+                        <pic:spPr bwMode="auto">
+                          <a:xfrm>
+                            <a:off x="6296025" y="10106025"/>
+                            <a:ext cx="1223010" cy="1223010"/>
+                          </a:xfrm>
+                          <a:prstGeom prst="rect">
+                            <a:avLst/>
+                          </a:prstGeom>
+                          <a:noFill/>
+                          <a:ln>
+                            <a:noFill/>
+                          </a:ln>
+                        </pic:spPr>
+                      </pic:pic>
+                      <pic:pic xmlns:pic="http://schemas.openxmlformats.org/drawingml/2006/picture">
+                        <pic:nvPicPr>
+                          <pic:cNvPr id="2104588290" name="Grafik 3" descr="Ein Bild, das Pixel, Design enthält.&#10;&#10;Automatisch generierte Beschreibung"/>
+                          <pic:cNvPicPr>
+                            <a:picLocks noChangeAspect="1"/>
+                          </pic:cNvPicPr>
+                        </pic:nvPicPr>
+                        <pic:blipFill>
+                          <a:blip r:embed="rId6">
+                            <a:alphaModFix amt="10000"/>
+                            <a:extLst>
+                              <a:ext uri="{28A0092B-C50C-407E-A947-70E740481C1C}">
+                                <a14:useLocalDpi xmlns:a14="http://schemas.microsoft.com/office/drawing/2010/main" val="0"/>
+                              </a:ext>
+                            </a:extLst>
+                          </a:blip>
+                          <a:srcRect/>
+                          <a:stretch>
+                            <a:fillRect/>
+                          </a:stretch>
+                        </pic:blipFill>
+                        <pic:spPr bwMode="auto">
+                          <a:xfrm>
+                            <a:off x="3086100" y="10020300"/>
+                            <a:ext cx="1223010" cy="1223010"/>
+                          </a:xfrm>
+                          <a:prstGeom prst="rect">
+                            <a:avLst/>
+                          </a:prstGeom>
+                          <a:noFill/>
+                          <a:ln>
+                            <a:noFill/>
+                          </a:ln>
+                        </pic:spPr>
+                      </pic:pic>
+                      <pic:pic xmlns:pic="http://schemas.openxmlformats.org/drawingml/2006/picture">
+                        <pic:nvPicPr>
+                          <pic:cNvPr id="1444435783" name="Grafik 7"/>
+                          <pic:cNvPicPr>
+                            <a:picLocks noChangeAspect="1"/>
+                          </pic:cNvPicPr>
+                        </pic:nvPicPr>
+                        <pic:blipFill>
+                          <a:blip r:embed="rId9">
+                            <a:alphaModFix amt="10000"/>
+                            <a:extLst>
+                              <a:ext uri="{28A0092B-C50C-407E-A947-70E740481C1C}">
+                                <a14:useLocalDpi xmlns:a14="http://schemas.microsoft.com/office/drawing/2010/main" val="0"/>
+                              </a:ext>
+                            </a:extLst>
+                          </a:blip>
+                          <a:srcRect/>
+                          <a:stretch>
+                            <a:fillRect/>
+                          </a:stretch>
+                        </pic:blipFill>
+                        <pic:spPr bwMode="auto">
+                          <a:xfrm>
+                            <a:off x="3228975" y="8791575"/>
+                            <a:ext cx="1223010" cy="1223010"/>
+                          </a:xfrm>
+                          <a:prstGeom prst="rect">
+                            <a:avLst/>
+                          </a:prstGeom>
+                          <a:noFill/>
+                          <a:ln>
+                            <a:noFill/>
+                          </a:ln>
+                        </pic:spPr>
+                      </pic:pic>
+                      <pic:pic xmlns:pic="http://schemas.openxmlformats.org/drawingml/2006/picture">
+                        <pic:nvPicPr>
+                          <pic:cNvPr id="839192164" name="Grafik 9"/>
+                          <pic:cNvPicPr>
+                            <a:picLocks noChangeAspect="1"/>
+                          </pic:cNvPicPr>
+                        </pic:nvPicPr>
+                        <pic:blipFill>
+                          <a:blip r:embed="rId10">
+                            <a:alphaModFix amt="10000"/>
+                            <a:extLst>
+                              <a:ext uri="{28A0092B-C50C-407E-A947-70E740481C1C}">
+                                <a14:useLocalDpi xmlns:a14="http://schemas.microsoft.com/office/drawing/2010/main" val="0"/>
+                              </a:ext>
+                            </a:extLst>
+                          </a:blip>
+                          <a:srcRect/>
+                          <a:stretch>
+                            <a:fillRect/>
+                          </a:stretch>
+                        </pic:blipFill>
+                        <pic:spPr bwMode="auto">
+                          <a:xfrm>
+                            <a:off x="1000125" y="10020300"/>
+                            <a:ext cx="1223010" cy="1223010"/>
+                          </a:xfrm>
+                          <a:prstGeom prst="rect">
+                            <a:avLst/>
+                          </a:prstGeom>
+                          <a:noFill/>
+                          <a:ln>
+                            <a:noFill/>
+                          </a:ln>
+                        </pic:spPr>
+                      </pic:pic>
+                      <pic:pic xmlns:pic="http://schemas.openxmlformats.org/drawingml/2006/picture">
+                        <pic:nvPicPr>
+                          <pic:cNvPr id="1321709764" name="Grafik 8"/>
+                          <pic:cNvPicPr>
+                            <a:picLocks noChangeAspect="1"/>
+                          </pic:cNvPicPr>
+                        </pic:nvPicPr>
+                        <pic:blipFill>
+                          <a:blip r:embed="rId11">
+                            <a:alphaModFix amt="10000"/>
+                            <a:extLst>
+                              <a:ext uri="{28A0092B-C50C-407E-A947-70E740481C1C}">
+                                <a14:useLocalDpi xmlns:a14="http://schemas.microsoft.com/office/drawing/2010/main" val="0"/>
+                              </a:ext>
+                            </a:extLst>
+                          </a:blip>
+                          <a:srcRect/>
+                          <a:stretch>
+                            <a:fillRect/>
+                          </a:stretch>
+                        </pic:blipFill>
+                        <pic:spPr bwMode="auto">
+                          <a:xfrm>
+                            <a:off x="2228850" y="8791575"/>
+                            <a:ext cx="1223010" cy="1223010"/>
+                          </a:xfrm>
+                          <a:prstGeom prst="rect">
+                            <a:avLst/>
+                          </a:prstGeom>
+                          <a:noFill/>
+                          <a:ln>
+                            <a:noFill/>
+                          </a:ln>
+                        </pic:spPr>
+                      </pic:pic>
+                      <pic:pic xmlns:pic="http://schemas.openxmlformats.org/drawingml/2006/picture">
+                        <pic:nvPicPr>
+                          <pic:cNvPr id="889405806" name="Grafik 5" descr="Ein Bild, das Pixel, Quadrat, Design enthält.&#10;&#10;Automatisch generierte Beschreibung"/>
+                          <pic:cNvPicPr>
+                            <a:picLocks noChangeAspect="1"/>
+                          </pic:cNvPicPr>
+                        </pic:nvPicPr>
+                        <pic:blipFill>
+                          <a:blip r:embed="rId12">
+                            <a:alphaModFix amt="10000"/>
+                            <a:extLst>
+                              <a:ext uri="{28A0092B-C50C-407E-A947-70E740481C1C}">
+                                <a14:useLocalDpi xmlns:a14="http://schemas.microsoft.com/office/drawing/2010/main" val="0"/>
+                              </a:ext>
+                            </a:extLst>
+                          </a:blip>
+                          <a:srcRect/>
+                          <a:stretch>
+                            <a:fillRect/>
+                          </a:stretch>
+                        </pic:blipFill>
+                        <pic:spPr bwMode="auto">
+                          <a:xfrm>
+                            <a:off x="1143000" y="7572375"/>
+                            <a:ext cx="1223010" cy="1223010"/>
+                          </a:xfrm>
+                          <a:prstGeom prst="rect">
+                            <a:avLst/>
+                          </a:prstGeom>
+                          <a:noFill/>
+                          <a:ln>
+                            <a:noFill/>
+                          </a:ln>
+                        </pic:spPr>
+                      </pic:pic>
+                      <pic:pic xmlns:pic="http://schemas.openxmlformats.org/drawingml/2006/picture">
+                        <pic:nvPicPr>
+                          <pic:cNvPr id="1733144206" name="Grafik 6" descr="Ein Bild, das Pixel, Design enthält.&#10;&#10;Automatisch generierte Beschreibung"/>
+                          <pic:cNvPicPr>
+                            <a:picLocks noChangeAspect="1"/>
+                          </pic:cNvPicPr>
+                        </pic:nvPicPr>
+                        <pic:blipFill>
+                          <a:blip r:embed="rId13">
+                            <a:alphaModFix amt="10000"/>
+                            <a:extLst>
+                              <a:ext uri="{28A0092B-C50C-407E-A947-70E740481C1C}">
+                                <a14:useLocalDpi xmlns:a14="http://schemas.microsoft.com/office/drawing/2010/main" val="0"/>
+                              </a:ext>
+                            </a:extLst>
+                          </a:blip>
+                          <a:srcRect/>
+                          <a:stretch>
+                            <a:fillRect/>
+                          </a:stretch>
+                        </pic:blipFill>
+                        <pic:spPr bwMode="auto">
+                          <a:xfrm>
+                            <a:off x="4229100" y="8791575"/>
+                            <a:ext cx="1223010" cy="1223010"/>
+                          </a:xfrm>
+                          <a:prstGeom prst="rect">
+                            <a:avLst/>
+                          </a:prstGeom>
+                          <a:noFill/>
+                          <a:ln>
+                            <a:noFill/>
+                          </a:ln>
+                        </pic:spPr>
+                      </pic:pic>
+                      <pic:pic xmlns:pic="http://schemas.openxmlformats.org/drawingml/2006/picture">
+                        <pic:nvPicPr>
+                          <pic:cNvPr id="1803295951" name="Grafik 10"/>
+                          <pic:cNvPicPr>
+                            <a:picLocks noChangeAspect="1"/>
+                          </pic:cNvPicPr>
+                        </pic:nvPicPr>
+                        <pic:blipFill>
+                          <a:blip r:embed="rId14">
+                            <a:alphaModFix amt="10000"/>
+                            <a:extLst>
+                              <a:ext uri="{28A0092B-C50C-407E-A947-70E740481C1C}">
+                                <a14:useLocalDpi xmlns:a14="http://schemas.microsoft.com/office/drawing/2010/main" val="0"/>
+                              </a:ext>
+                            </a:extLst>
+                          </a:blip>
+                          <a:srcRect/>
+                          <a:stretch>
+                            <a:fillRect/>
+                          </a:stretch>
+                        </pic:blipFill>
+                        <pic:spPr bwMode="auto">
+                          <a:xfrm>
+                            <a:off x="5219700" y="8791575"/>
+                            <a:ext cx="1223010" cy="1223010"/>
+                          </a:xfrm>
+                          <a:prstGeom prst="rect">
+                            <a:avLst/>
+                          </a:prstGeom>
+                          <a:noFill/>
+                          <a:ln>
+                            <a:noFill/>
+                          </a:ln>
+                        </pic:spPr>
+                      </pic:pic>
+                      <pic:pic xmlns:pic="http://schemas.openxmlformats.org/drawingml/2006/picture">
+                        <pic:nvPicPr>
+                          <pic:cNvPr id="151687823" name="Grafik 12"/>
+                          <pic:cNvPicPr>
+                            <a:picLocks noChangeAspect="1"/>
+                          </pic:cNvPicPr>
+                        </pic:nvPicPr>
+                        <pic:blipFill>
+                          <a:blip r:embed="rId15">
+                            <a:alphaModFix amt="10000"/>
+                            <a:extLst>
+                              <a:ext uri="{28A0092B-C50C-407E-A947-70E740481C1C}">
+                                <a14:useLocalDpi xmlns:a14="http://schemas.microsoft.com/office/drawing/2010/main" val="0"/>
+                              </a:ext>
+                            </a:extLst>
+                          </a:blip>
+                          <a:srcRect/>
+                          <a:stretch>
+                            <a:fillRect/>
+                          </a:stretch>
+                        </pic:blipFill>
+                        <pic:spPr bwMode="auto">
+                          <a:xfrm>
+                            <a:off x="6229350" y="8772525"/>
+                            <a:ext cx="1223010" cy="1223010"/>
+                          </a:xfrm>
+                          <a:prstGeom prst="rect">
+                            <a:avLst/>
+                          </a:prstGeom>
+                          <a:noFill/>
+                          <a:ln>
+                            <a:noFill/>
+                          </a:ln>
+                        </pic:spPr>
+                      </pic:pic>
+                      <pic:pic xmlns:pic="http://schemas.openxmlformats.org/drawingml/2006/picture">
+                        <pic:nvPicPr>
+                          <pic:cNvPr id="241074701" name="Grafik 11"/>
+                          <pic:cNvPicPr>
+                            <a:picLocks noChangeAspect="1"/>
+                          </pic:cNvPicPr>
+                        </pic:nvPicPr>
+                        <pic:blipFill>
+                          <a:blip r:embed="rId16">
+                            <a:alphaModFix amt="10000"/>
+                            <a:extLst>
+                              <a:ext uri="{28A0092B-C50C-407E-A947-70E740481C1C}">
+                                <a14:useLocalDpi xmlns:a14="http://schemas.microsoft.com/office/drawing/2010/main" val="0"/>
+                              </a:ext>
+                            </a:extLst>
+                          </a:blip>
+                          <a:srcRect/>
+                          <a:stretch>
+                            <a:fillRect/>
+                          </a:stretch>
+                        </pic:blipFill>
+                        <pic:spPr bwMode="auto">
+                          <a:xfrm>
+                            <a:off x="5143500" y="10020300"/>
+                            <a:ext cx="1223010" cy="1223010"/>
+                          </a:xfrm>
+                          <a:prstGeom prst="rect">
+                            <a:avLst/>
+                          </a:prstGeom>
+                          <a:noFill/>
+                          <a:ln>
+                            <a:noFill/>
+                          </a:ln>
+                        </pic:spPr>
+                      </pic:pic>
+                      <pic:pic xmlns:pic="http://schemas.openxmlformats.org/drawingml/2006/picture">
+                        <pic:nvPicPr>
+                          <pic:cNvPr id="1040698407" name="Grafik 14"/>
+                          <pic:cNvPicPr>
+                            <a:picLocks noChangeAspect="1"/>
+                          </pic:cNvPicPr>
+                        </pic:nvPicPr>
+                        <pic:blipFill>
+                          <a:blip r:embed="rId17">
+                            <a:alphaModFix amt="10000"/>
+                            <a:extLst>
+                              <a:ext uri="{28A0092B-C50C-407E-A947-70E740481C1C}">
+                                <a14:useLocalDpi xmlns:a14="http://schemas.microsoft.com/office/drawing/2010/main" val="0"/>
+                              </a:ext>
+                            </a:extLst>
+                          </a:blip>
+                          <a:srcRect/>
+                          <a:stretch>
+                            <a:fillRect/>
+                          </a:stretch>
+                        </pic:blipFill>
+                        <pic:spPr bwMode="auto">
+                          <a:xfrm>
+                            <a:off x="0" y="8801100"/>
+                            <a:ext cx="1223010" cy="1223010"/>
+                          </a:xfrm>
+                          <a:prstGeom prst="rect">
+                            <a:avLst/>
+                          </a:prstGeom>
+                          <a:noFill/>
+                          <a:ln>
+                            <a:noFill/>
+                          </a:ln>
+                        </pic:spPr>
+                      </pic:pic>
+                      <pic:pic xmlns:pic="http://schemas.openxmlformats.org/drawingml/2006/picture">
+                        <pic:nvPicPr>
+                          <pic:cNvPr id="1503568846" name="Grafik 15"/>
+                          <pic:cNvPicPr>
+                            <a:picLocks noChangeAspect="1"/>
+                          </pic:cNvPicPr>
+                        </pic:nvPicPr>
+                        <pic:blipFill>
+                          <a:blip r:embed="rId18">
+                            <a:alphaModFix amt="10000"/>
+                            <a:extLst>
+                              <a:ext uri="{28A0092B-C50C-407E-A947-70E740481C1C}">
+                                <a14:useLocalDpi xmlns:a14="http://schemas.microsoft.com/office/drawing/2010/main" val="0"/>
+                              </a:ext>
+                            </a:extLst>
+                          </a:blip>
+                          <a:srcRect/>
+                          <a:stretch>
+                            <a:fillRect/>
+                          </a:stretch>
+                        </pic:blipFill>
+                        <pic:spPr bwMode="auto">
+                          <a:xfrm>
+                            <a:off x="4076700" y="10020300"/>
+                            <a:ext cx="1223010" cy="1223010"/>
+                          </a:xfrm>
+                          <a:prstGeom prst="rect">
+                            <a:avLst/>
+                          </a:prstGeom>
+                          <a:noFill/>
+                          <a:ln>
+                            <a:noFill/>
+                          </a:ln>
+                        </pic:spPr>
+                      </pic:pic>
+                      <pic:pic xmlns:pic="http://schemas.openxmlformats.org/drawingml/2006/picture">
+                        <pic:nvPicPr>
+                          <pic:cNvPr id="8639828" name="Grafik 16"/>
+                          <pic:cNvPicPr>
+                            <a:picLocks noChangeAspect="1"/>
+                          </pic:cNvPicPr>
+                        </pic:nvPicPr>
+                        <pic:blipFill>
+                          <a:blip r:embed="rId19">
+                            <a:alphaModFix amt="10000"/>
+                            <a:extLst>
+                              <a:ext uri="{28A0092B-C50C-407E-A947-70E740481C1C}">
+                                <a14:useLocalDpi xmlns:a14="http://schemas.microsoft.com/office/drawing/2010/main" val="0"/>
+                              </a:ext>
+                            </a:extLst>
+                          </a:blip>
+                          <a:srcRect/>
+                          <a:stretch>
+                            <a:fillRect/>
+                          </a:stretch>
+                        </pic:blipFill>
+                        <pic:spPr bwMode="auto">
+                          <a:xfrm>
+                            <a:off x="2019300" y="10020300"/>
+                            <a:ext cx="1223010" cy="1223010"/>
+                          </a:xfrm>
+                          <a:prstGeom prst="rect">
+                            <a:avLst/>
+                          </a:prstGeom>
+                          <a:noFill/>
+                          <a:ln>
+                            <a:noFill/>
+                          </a:ln>
+                        </pic:spPr>
+                      </pic:pic>
+                      <pic:pic xmlns:pic="http://schemas.openxmlformats.org/drawingml/2006/picture">
+                        <pic:nvPicPr>
+                          <pic:cNvPr id="2003224953" name="Grafik 13"/>
+                          <pic:cNvPicPr>
+                            <a:picLocks noChangeAspect="1"/>
+                          </pic:cNvPicPr>
+                        </pic:nvPicPr>
+                        <pic:blipFill>
+                          <a:blip r:embed="rId20">
+                            <a:alphaModFix amt="10000"/>
+                            <a:extLst>
+                              <a:ext uri="{28A0092B-C50C-407E-A947-70E740481C1C}">
+                                <a14:useLocalDpi xmlns:a14="http://schemas.microsoft.com/office/drawing/2010/main" val="0"/>
+                              </a:ext>
+                            </a:extLst>
+                          </a:blip>
+                          <a:srcRect/>
+                          <a:stretch>
+                            <a:fillRect/>
+                          </a:stretch>
+                        </pic:blipFill>
+                        <pic:spPr bwMode="auto">
+                          <a:xfrm>
+                            <a:off x="0" y="10020300"/>
+                            <a:ext cx="1223010" cy="1223010"/>
+                          </a:xfrm>
+                          <a:prstGeom prst="rect">
+                            <a:avLst/>
+                          </a:prstGeom>
+                          <a:noFill/>
+                          <a:ln>
+                            <a:noFill/>
+                          </a:ln>
+                        </pic:spPr>
+                      </pic:pic>
+                      <pic:pic xmlns:pic="http://schemas.openxmlformats.org/drawingml/2006/picture">
+                        <pic:nvPicPr>
+                          <pic:cNvPr id="215477769" name="Grafik 32"/>
+                          <pic:cNvPicPr>
+                            <a:picLocks noChangeAspect="1"/>
+                          </pic:cNvPicPr>
+                        </pic:nvPicPr>
+                        <pic:blipFill>
+                          <a:blip r:embed="rId21">
+                            <a:alphaModFix amt="10000"/>
+                            <a:extLst>
+                              <a:ext uri="{28A0092B-C50C-407E-A947-70E740481C1C}">
+                                <a14:useLocalDpi xmlns:a14="http://schemas.microsoft.com/office/drawing/2010/main" val="0"/>
+                              </a:ext>
+                            </a:extLst>
+                          </a:blip>
+                          <a:srcRect/>
+                          <a:stretch>
+                            <a:fillRect/>
+                          </a:stretch>
+                        </pic:blipFill>
+                        <pic:spPr bwMode="auto">
+                          <a:xfrm>
+                            <a:off x="161925" y="7581900"/>
+                            <a:ext cx="1221740" cy="1221740"/>
+                          </a:xfrm>
+                          <a:prstGeom prst="rect">
+                            <a:avLst/>
+                          </a:prstGeom>
+                          <a:noFill/>
+                          <a:ln>
+                            <a:noFill/>
+                          </a:ln>
+                        </pic:spPr>
+                      </pic:pic>
+                      <pic:pic xmlns:pic="http://schemas.openxmlformats.org/drawingml/2006/picture">
+                        <pic:nvPicPr>
+                          <pic:cNvPr id="225375845" name="Grafik 20"/>
+                          <pic:cNvPicPr>
+                            <a:picLocks noChangeAspect="1"/>
+                          </pic:cNvPicPr>
+                        </pic:nvPicPr>
+                        <pic:blipFill>
+                          <a:blip r:embed="rId22">
+                            <a:alphaModFix amt="10000"/>
+                            <a:extLst>
+                              <a:ext uri="{28A0092B-C50C-407E-A947-70E740481C1C}">
+                                <a14:useLocalDpi xmlns:a14="http://schemas.microsoft.com/office/drawing/2010/main" val="0"/>
+                              </a:ext>
+                            </a:extLst>
+                          </a:blip>
+                          <a:srcRect/>
+                          <a:stretch>
+                            <a:fillRect/>
+                          </a:stretch>
+                        </pic:blipFill>
+                        <pic:spPr bwMode="auto">
+                          <a:xfrm>
+                            <a:off x="6134100" y="7543800"/>
+                            <a:ext cx="1221740" cy="1221740"/>
+                          </a:xfrm>
+                          <a:prstGeom prst="rect">
+                            <a:avLst/>
+                          </a:prstGeom>
+                          <a:noFill/>
+                          <a:ln>
+                            <a:noFill/>
+                          </a:ln>
+                        </pic:spPr>
+                      </pic:pic>
+                      <pic:pic xmlns:pic="http://schemas.openxmlformats.org/drawingml/2006/picture">
+                        <pic:nvPicPr>
+                          <pic:cNvPr id="1655126780" name="Grafik 21"/>
+                          <pic:cNvPicPr>
+                            <a:picLocks noChangeAspect="1"/>
+                          </pic:cNvPicPr>
+                        </pic:nvPicPr>
+                        <pic:blipFill>
+                          <a:blip r:embed="rId23">
+                            <a:alphaModFix amt="10000"/>
+                            <a:extLst>
+                              <a:ext uri="{28A0092B-C50C-407E-A947-70E740481C1C}">
+                                <a14:useLocalDpi xmlns:a14="http://schemas.microsoft.com/office/drawing/2010/main" val="0"/>
+                              </a:ext>
+                            </a:extLst>
+                          </a:blip>
+                          <a:srcRect/>
+                          <a:stretch>
+                            <a:fillRect/>
+                          </a:stretch>
+                        </pic:blipFill>
+                        <pic:spPr bwMode="auto">
+                          <a:xfrm>
+                            <a:off x="6981825" y="6315075"/>
+                            <a:ext cx="1221740" cy="1221740"/>
+                          </a:xfrm>
+                          <a:prstGeom prst="rect">
+                            <a:avLst/>
+                          </a:prstGeom>
+                          <a:noFill/>
+                          <a:ln>
+                            <a:noFill/>
+                          </a:ln>
+                        </pic:spPr>
+                      </pic:pic>
+                      <pic:pic xmlns:pic="http://schemas.openxmlformats.org/drawingml/2006/picture">
+                        <pic:nvPicPr>
+                          <pic:cNvPr id="547145258" name="Grafik 22"/>
+                          <pic:cNvPicPr>
+                            <a:picLocks noChangeAspect="1"/>
+                          </pic:cNvPicPr>
+                        </pic:nvPicPr>
+                        <pic:blipFill>
+                          <a:blip r:embed="rId24">
+                            <a:alphaModFix amt="10000"/>
+                            <a:extLst>
+                              <a:ext uri="{28A0092B-C50C-407E-A947-70E740481C1C}">
+                                <a14:useLocalDpi xmlns:a14="http://schemas.microsoft.com/office/drawing/2010/main" val="0"/>
+                              </a:ext>
+                            </a:extLst>
+                          </a:blip>
+                          <a:srcRect/>
+                          <a:stretch>
+                            <a:fillRect/>
+                          </a:stretch>
+                        </pic:blipFill>
+                        <pic:spPr bwMode="auto">
+                          <a:xfrm>
+                            <a:off x="5895975" y="6315075"/>
+                            <a:ext cx="1221740" cy="1221740"/>
+                          </a:xfrm>
+                          <a:prstGeom prst="rect">
+                            <a:avLst/>
+                          </a:prstGeom>
+                          <a:noFill/>
+                          <a:ln>
+                            <a:noFill/>
+                          </a:ln>
+                        </pic:spPr>
+                      </pic:pic>
+                      <pic:pic xmlns:pic="http://schemas.openxmlformats.org/drawingml/2006/picture">
+                        <pic:nvPicPr>
+                          <pic:cNvPr id="2049151786" name="Grafik 23"/>
+                          <pic:cNvPicPr>
+                            <a:picLocks noChangeAspect="1"/>
+                          </pic:cNvPicPr>
+                        </pic:nvPicPr>
+                        <pic:blipFill>
+                          <a:blip r:embed="rId25">
+                            <a:alphaModFix amt="10000"/>
+                            <a:extLst>
+                              <a:ext uri="{28A0092B-C50C-407E-A947-70E740481C1C}">
+                                <a14:useLocalDpi xmlns:a14="http://schemas.microsoft.com/office/drawing/2010/main" val="0"/>
+                              </a:ext>
+                            </a:extLst>
+                          </a:blip>
+                          <a:srcRect/>
+                          <a:stretch>
+                            <a:fillRect/>
+                          </a:stretch>
+                        </pic:blipFill>
+                        <pic:spPr bwMode="auto">
+                          <a:xfrm>
+                            <a:off x="4752975" y="6324600"/>
+                            <a:ext cx="1221740" cy="1221740"/>
+                          </a:xfrm>
+                          <a:prstGeom prst="rect">
+                            <a:avLst/>
+                          </a:prstGeom>
+                          <a:noFill/>
+                          <a:ln>
+                            <a:noFill/>
+                          </a:ln>
+                        </pic:spPr>
+                      </pic:pic>
+                      <pic:pic xmlns:pic="http://schemas.openxmlformats.org/drawingml/2006/picture">
+                        <pic:nvPicPr>
+                          <pic:cNvPr id="204205494" name="Grafik 24"/>
+                          <pic:cNvPicPr>
+                            <a:picLocks noChangeAspect="1"/>
+                          </pic:cNvPicPr>
+                        </pic:nvPicPr>
+                        <pic:blipFill>
+                          <a:blip r:embed="rId26">
+                            <a:alphaModFix amt="10000"/>
+                            <a:extLst>
+                              <a:ext uri="{28A0092B-C50C-407E-A947-70E740481C1C}">
+                                <a14:useLocalDpi xmlns:a14="http://schemas.microsoft.com/office/drawing/2010/main" val="0"/>
+                              </a:ext>
+                            </a:extLst>
+                          </a:blip>
+                          <a:srcRect/>
+                          <a:stretch>
+                            <a:fillRect/>
+                          </a:stretch>
+                        </pic:blipFill>
+                        <pic:spPr bwMode="auto">
+                          <a:xfrm>
+                            <a:off x="3524250" y="6334125"/>
+                            <a:ext cx="1221740" cy="1221740"/>
+                          </a:xfrm>
+                          <a:prstGeom prst="rect">
+                            <a:avLst/>
+                          </a:prstGeom>
+                          <a:noFill/>
+                          <a:ln>
+                            <a:noFill/>
+                          </a:ln>
+                        </pic:spPr>
+                      </pic:pic>
+                      <pic:pic xmlns:pic="http://schemas.openxmlformats.org/drawingml/2006/picture">
+                        <pic:nvPicPr>
+                          <pic:cNvPr id="484207500" name="Grafik 25"/>
+                          <pic:cNvPicPr>
+                            <a:picLocks noChangeAspect="1"/>
+                          </pic:cNvPicPr>
+                        </pic:nvPicPr>
+                        <pic:blipFill>
+                          <a:blip r:embed="rId27">
+                            <a:alphaModFix amt="10000"/>
+                            <a:extLst>
+                              <a:ext uri="{28A0092B-C50C-407E-A947-70E740481C1C}">
+                                <a14:useLocalDpi xmlns:a14="http://schemas.microsoft.com/office/drawing/2010/main" val="0"/>
+                              </a:ext>
+                            </a:extLst>
+                          </a:blip>
+                          <a:srcRect/>
+                          <a:stretch>
+                            <a:fillRect/>
+                          </a:stretch>
+                        </pic:blipFill>
+                        <pic:spPr bwMode="auto">
+                          <a:xfrm>
+                            <a:off x="2371725" y="6343650"/>
+                            <a:ext cx="1221740" cy="1221740"/>
+                          </a:xfrm>
+                          <a:prstGeom prst="rect">
+                            <a:avLst/>
+                          </a:prstGeom>
+                          <a:noFill/>
+                          <a:ln>
+                            <a:noFill/>
+                          </a:ln>
+                        </pic:spPr>
+                      </pic:pic>
+                      <pic:pic xmlns:pic="http://schemas.openxmlformats.org/drawingml/2006/picture">
+                        <pic:nvPicPr>
+                          <pic:cNvPr id="1409197667" name="Grafik 26"/>
+                          <pic:cNvPicPr>
+                            <a:picLocks noChangeAspect="1"/>
+                          </pic:cNvPicPr>
+                        </pic:nvPicPr>
+                        <pic:blipFill>
+                          <a:blip r:embed="rId28">
+                            <a:alphaModFix amt="10000"/>
+                            <a:extLst>
+                              <a:ext uri="{28A0092B-C50C-407E-A947-70E740481C1C}">
+                                <a14:useLocalDpi xmlns:a14="http://schemas.microsoft.com/office/drawing/2010/main" val="0"/>
+                              </a:ext>
+                            </a:extLst>
+                          </a:blip>
+                          <a:srcRect/>
+                          <a:stretch>
+                            <a:fillRect/>
+                          </a:stretch>
+                        </pic:blipFill>
+                        <pic:spPr bwMode="auto">
+                          <a:xfrm>
+                            <a:off x="1314450" y="6362700"/>
+                            <a:ext cx="1221740" cy="1221740"/>
+                          </a:xfrm>
+                          <a:prstGeom prst="rect">
+                            <a:avLst/>
+                          </a:prstGeom>
+                          <a:noFill/>
+                          <a:ln>
+                            <a:noFill/>
+                          </a:ln>
+                        </pic:spPr>
+                      </pic:pic>
+                      <pic:pic xmlns:pic="http://schemas.openxmlformats.org/drawingml/2006/picture">
+                        <pic:nvPicPr>
+                          <pic:cNvPr id="974399651" name="Grafik 27"/>
+                          <pic:cNvPicPr>
+                            <a:picLocks noChangeAspect="1"/>
+                          </pic:cNvPicPr>
+                        </pic:nvPicPr>
+                        <pic:blipFill>
+                          <a:blip r:embed="rId29">
+                            <a:alphaModFix amt="10000"/>
+                            <a:extLst>
+                              <a:ext uri="{28A0092B-C50C-407E-A947-70E740481C1C}">
+                                <a14:useLocalDpi xmlns:a14="http://schemas.microsoft.com/office/drawing/2010/main" val="0"/>
+                              </a:ext>
+                            </a:extLst>
+                          </a:blip>
+                          <a:srcRect/>
+                          <a:stretch>
+                            <a:fillRect/>
+                          </a:stretch>
+                        </pic:blipFill>
+                        <pic:spPr bwMode="auto">
+                          <a:xfrm>
+                            <a:off x="314325" y="6362700"/>
+                            <a:ext cx="1221740" cy="1221740"/>
+                          </a:xfrm>
+                          <a:prstGeom prst="rect">
+                            <a:avLst/>
+                          </a:prstGeom>
+                          <a:noFill/>
+                          <a:ln>
+                            <a:noFill/>
+                          </a:ln>
+                        </pic:spPr>
+                      </pic:pic>
+                      <pic:pic xmlns:pic="http://schemas.openxmlformats.org/drawingml/2006/picture">
+                        <pic:nvPicPr>
+                          <pic:cNvPr id="1460683259" name="Grafik 28"/>
+                          <pic:cNvPicPr>
+                            <a:picLocks noChangeAspect="1"/>
+                          </pic:cNvPicPr>
+                        </pic:nvPicPr>
+                        <pic:blipFill>
+                          <a:blip r:embed="rId30">
+                            <a:alphaModFix amt="10000"/>
+                            <a:extLst>
+                              <a:ext uri="{28A0092B-C50C-407E-A947-70E740481C1C}">
+                                <a14:useLocalDpi xmlns:a14="http://schemas.microsoft.com/office/drawing/2010/main" val="0"/>
+                              </a:ext>
+                            </a:extLst>
+                          </a:blip>
+                          <a:srcRect/>
+                          <a:stretch>
+                            <a:fillRect/>
+                          </a:stretch>
+                        </pic:blipFill>
+                        <pic:spPr bwMode="auto">
+                          <a:xfrm>
+                            <a:off x="7134225" y="7534275"/>
+                            <a:ext cx="1221740" cy="1221740"/>
+                          </a:xfrm>
+                          <a:prstGeom prst="rect">
+                            <a:avLst/>
+                          </a:prstGeom>
+                          <a:noFill/>
+                          <a:ln>
+                            <a:noFill/>
+                          </a:ln>
+                        </pic:spPr>
+                      </pic:pic>
+                      <pic:pic xmlns:pic="http://schemas.openxmlformats.org/drawingml/2006/picture">
+                        <pic:nvPicPr>
+                          <pic:cNvPr id="1541676166" name="Grafik 33"/>
+                          <pic:cNvPicPr>
+                            <a:picLocks noChangeAspect="1"/>
+                          </pic:cNvPicPr>
+                        </pic:nvPicPr>
+                        <pic:blipFill>
+                          <a:blip r:embed="rId31">
+                            <a:alphaModFix amt="10000"/>
+                            <a:extLst>
+                              <a:ext uri="{28A0092B-C50C-407E-A947-70E740481C1C}">
+                                <a14:useLocalDpi xmlns:a14="http://schemas.microsoft.com/office/drawing/2010/main" val="0"/>
+                              </a:ext>
+                            </a:extLst>
+                          </a:blip>
+                          <a:srcRect/>
+                          <a:stretch>
+                            <a:fillRect/>
+                          </a:stretch>
+                        </pic:blipFill>
+                        <pic:spPr bwMode="auto">
+                          <a:xfrm>
+                            <a:off x="5143500" y="7543800"/>
+                            <a:ext cx="1221740" cy="1221740"/>
+                          </a:xfrm>
+                          <a:prstGeom prst="rect">
+                            <a:avLst/>
+                          </a:prstGeom>
+                          <a:noFill/>
+                          <a:ln>
+                            <a:noFill/>
+                          </a:ln>
+                        </pic:spPr>
+                      </pic:pic>
+                      <pic:pic xmlns:pic="http://schemas.openxmlformats.org/drawingml/2006/picture">
+                        <pic:nvPicPr>
+                          <pic:cNvPr id="638158295" name="Grafik 34"/>
+                          <pic:cNvPicPr>
+                            <a:picLocks noChangeAspect="1"/>
+                          </pic:cNvPicPr>
+                        </pic:nvPicPr>
+                        <pic:blipFill>
+                          <a:blip r:embed="rId32">
+                            <a:alphaModFix amt="10000"/>
+                            <a:extLst>
+                              <a:ext uri="{28A0092B-C50C-407E-A947-70E740481C1C}">
+                                <a14:useLocalDpi xmlns:a14="http://schemas.microsoft.com/office/drawing/2010/main" val="0"/>
+                              </a:ext>
+                            </a:extLst>
+                          </a:blip>
+                          <a:srcRect/>
+                          <a:stretch>
+                            <a:fillRect/>
+                          </a:stretch>
+                        </pic:blipFill>
+                        <pic:spPr bwMode="auto">
+                          <a:xfrm>
+                            <a:off x="4143375" y="7553325"/>
+                            <a:ext cx="1221740" cy="1221740"/>
+                          </a:xfrm>
+                          <a:prstGeom prst="rect">
+                            <a:avLst/>
+                          </a:prstGeom>
+                          <a:noFill/>
+                          <a:ln>
+                            <a:noFill/>
+                          </a:ln>
+                        </pic:spPr>
+                      </pic:pic>
+                      <pic:pic xmlns:pic="http://schemas.openxmlformats.org/drawingml/2006/picture">
+                        <pic:nvPicPr>
+                          <pic:cNvPr id="1779240839" name="Grafik 35"/>
+                          <pic:cNvPicPr>
+                            <a:picLocks noChangeAspect="1"/>
+                          </pic:cNvPicPr>
+                        </pic:nvPicPr>
+                        <pic:blipFill>
+                          <a:blip r:embed="rId33">
+                            <a:alphaModFix amt="10000"/>
+                            <a:extLst>
+                              <a:ext uri="{28A0092B-C50C-407E-A947-70E740481C1C}">
+                                <a14:useLocalDpi xmlns:a14="http://schemas.microsoft.com/office/drawing/2010/main" val="0"/>
+                              </a:ext>
+                            </a:extLst>
+                          </a:blip>
+                          <a:srcRect/>
+                          <a:stretch>
+                            <a:fillRect/>
+                          </a:stretch>
+                        </pic:blipFill>
+                        <pic:spPr bwMode="auto">
+                          <a:xfrm>
+                            <a:off x="3143250" y="7562850"/>
+                            <a:ext cx="1221740" cy="1221740"/>
+                          </a:xfrm>
+                          <a:prstGeom prst="rect">
+                            <a:avLst/>
+                          </a:prstGeom>
+                          <a:noFill/>
+                          <a:ln>
+                            <a:noFill/>
+                          </a:ln>
+                        </pic:spPr>
+                      </pic:pic>
+                      <pic:pic xmlns:pic="http://schemas.openxmlformats.org/drawingml/2006/picture">
+                        <pic:nvPicPr>
+                          <pic:cNvPr id="340275891" name="Grafik 36"/>
+                          <pic:cNvPicPr>
+                            <a:picLocks noChangeAspect="1"/>
+                          </pic:cNvPicPr>
+                        </pic:nvPicPr>
+                        <pic:blipFill>
+                          <a:blip r:embed="rId20">
+                            <a:alphaModFix amt="10000"/>
+                            <a:extLst>
+                              <a:ext uri="{28A0092B-C50C-407E-A947-70E740481C1C}">
+                                <a14:useLocalDpi xmlns:a14="http://schemas.microsoft.com/office/drawing/2010/main" val="0"/>
+                              </a:ext>
+                            </a:extLst>
+                          </a:blip>
+                          <a:srcRect/>
+                          <a:stretch>
+                            <a:fillRect/>
+                          </a:stretch>
+                        </pic:blipFill>
+                        <pic:spPr bwMode="auto">
+                          <a:xfrm>
+                            <a:off x="2143125" y="7562850"/>
+                            <a:ext cx="1221740" cy="1221740"/>
+                          </a:xfrm>
+                          <a:prstGeom prst="rect">
+                            <a:avLst/>
+                          </a:prstGeom>
+                          <a:noFill/>
+                          <a:ln>
+                            <a:noFill/>
+                          </a:ln>
+                        </pic:spPr>
+                      </pic:pic>
+                      <pic:pic xmlns:pic="http://schemas.openxmlformats.org/drawingml/2006/picture">
+                        <pic:nvPicPr>
+                          <pic:cNvPr id="23648830" name="Grafik 32" descr="Ein Bild, das Pixel, Design enthält.&#10;&#10;Automatisch generierte Beschreibung"/>
+                          <pic:cNvPicPr>
+                            <a:picLocks noChangeAspect="1"/>
+                          </pic:cNvPicPr>
+                        </pic:nvPicPr>
+                        <pic:blipFill>
+                          <a:blip r:embed="rId21">
+                            <a:alphaModFix amt="10000"/>
+                            <a:extLst>
+                              <a:ext uri="{28A0092B-C50C-407E-A947-70E740481C1C}">
+                                <a14:useLocalDpi xmlns:a14="http://schemas.microsoft.com/office/drawing/2010/main" val="0"/>
+                              </a:ext>
+                            </a:extLst>
+                          </a:blip>
+                          <a:srcRect/>
+                          <a:stretch>
+                            <a:fillRect/>
+                          </a:stretch>
+                        </pic:blipFill>
+                        <pic:spPr bwMode="auto">
+                          <a:xfrm>
+                            <a:off x="7305675" y="8772525"/>
+                            <a:ext cx="1221740" cy="1221740"/>
+                          </a:xfrm>
+                          <a:prstGeom prst="rect">
+                            <a:avLst/>
+                          </a:prstGeom>
+                          <a:noFill/>
+                          <a:ln>
+                            <a:noFill/>
+                          </a:ln>
+                        </pic:spPr>
+                      </pic:pic>
+                      <pic:pic xmlns:pic="http://schemas.openxmlformats.org/drawingml/2006/picture">
+                        <pic:nvPicPr>
+                          <pic:cNvPr id="207524594" name="Grafik 33" descr="Ein Bild, das Pixel, Farbigkeit, Design enthält.&#10;&#10;Automatisch generierte Beschreibung"/>
+                          <pic:cNvPicPr>
+                            <a:picLocks noChangeAspect="1"/>
+                          </pic:cNvPicPr>
+                        </pic:nvPicPr>
+                        <pic:blipFill>
+                          <a:blip r:embed="rId31">
+                            <a:alphaModFix amt="10000"/>
+                            <a:extLst>
+                              <a:ext uri="{28A0092B-C50C-407E-A947-70E740481C1C}">
+                                <a14:useLocalDpi xmlns:a14="http://schemas.microsoft.com/office/drawing/2010/main" val="0"/>
+                              </a:ext>
+                            </a:extLst>
+                          </a:blip>
+                          <a:srcRect/>
+                          <a:stretch>
+                            <a:fillRect/>
+                          </a:stretch>
+                        </pic:blipFill>
+                        <pic:spPr bwMode="auto">
+                          <a:xfrm>
+                            <a:off x="7305675" y="10010775"/>
+                            <a:ext cx="1221740" cy="1221740"/>
+                          </a:xfrm>
+                          <a:prstGeom prst="rect">
+                            <a:avLst/>
+                          </a:prstGeom>
+                          <a:noFill/>
+                          <a:ln>
+                            <a:noFill/>
+                          </a:ln>
+                        </pic:spPr>
+                      </pic:pic>
+                      <pic:pic xmlns:pic="http://schemas.openxmlformats.org/drawingml/2006/picture">
+                        <pic:nvPicPr>
+                          <pic:cNvPr id="970382836" name="Grafik 1" descr="Ein Bild, das Pixel, Quadrat, Screenshot, Design enthält.&#10;&#10;Automatisch generierte Beschreibung"/>
+                          <pic:cNvPicPr>
+                            <a:picLocks noChangeAspect="1"/>
+                          </pic:cNvPicPr>
+                        </pic:nvPicPr>
+                        <pic:blipFill>
+                          <a:blip r:embed="rId7">
+                            <a:alphaModFix amt="10000"/>
+                            <a:extLst>
+                              <a:ext uri="{28A0092B-C50C-407E-A947-70E740481C1C}">
+                                <a14:useLocalDpi xmlns:a14="http://schemas.microsoft.com/office/drawing/2010/main" val="0"/>
+                              </a:ext>
+                            </a:extLst>
+                          </a:blip>
+                          <a:srcRect/>
+                          <a:stretch>
+                            <a:fillRect/>
+                          </a:stretch>
+                        </pic:blipFill>
+                        <pic:spPr bwMode="auto">
+                          <a:xfrm>
+                            <a:off x="1085850" y="3810000"/>
+                            <a:ext cx="1223010" cy="1223010"/>
+                          </a:xfrm>
+                          <a:prstGeom prst="rect">
+                            <a:avLst/>
+                          </a:prstGeom>
+                          <a:noFill/>
+                          <a:ln>
+                            <a:noFill/>
+                          </a:ln>
+                        </pic:spPr>
+                      </pic:pic>
+                      <pic:pic xmlns:pic="http://schemas.openxmlformats.org/drawingml/2006/picture">
+                        <pic:nvPicPr>
+                          <pic:cNvPr id="1707992670" name="Grafik 7" descr="Ein Bild, das Pixel, Screenshot, Design enthält.&#10;&#10;Automatisch generierte Beschreibung"/>
+                          <pic:cNvPicPr>
+                            <a:picLocks noChangeAspect="1"/>
+                          </pic:cNvPicPr>
+                        </pic:nvPicPr>
+                        <pic:blipFill>
+                          <a:blip r:embed="rId9">
+                            <a:alphaModFix amt="20000"/>
+                            <a:extLst>
+                              <a:ext uri="{28A0092B-C50C-407E-A947-70E740481C1C}">
+                                <a14:useLocalDpi xmlns:a14="http://schemas.microsoft.com/office/drawing/2010/main" val="0"/>
+                              </a:ext>
+                            </a:extLst>
+                          </a:blip>
+                          <a:srcRect/>
+                          <a:stretch>
+                            <a:fillRect/>
+                          </a:stretch>
+                        </pic:blipFill>
+                        <pic:spPr bwMode="auto">
+                          <a:xfrm>
+                            <a:off x="3228975" y="3800475"/>
+                            <a:ext cx="1223010" cy="1223010"/>
+                          </a:xfrm>
+                          <a:prstGeom prst="rect">
+                            <a:avLst/>
+                          </a:prstGeom>
+                          <a:noFill/>
+                          <a:ln>
+                            <a:noFill/>
+                          </a:ln>
+                        </pic:spPr>
+                      </pic:pic>
+                      <pic:pic xmlns:pic="http://schemas.openxmlformats.org/drawingml/2006/picture">
+                        <pic:nvPicPr>
+                          <pic:cNvPr id="1603841284" name="Grafik 9" descr="Ein Bild, das Pixel, Screenshot, Design enthält.&#10;&#10;Automatisch generierte Beschreibung"/>
+                          <pic:cNvPicPr>
+                            <a:picLocks noChangeAspect="1"/>
+                          </pic:cNvPicPr>
+                        </pic:nvPicPr>
+                        <pic:blipFill>
+                          <a:blip r:embed="rId10">
+                            <a:alphaModFix amt="10000"/>
+                            <a:extLst>
+                              <a:ext uri="{28A0092B-C50C-407E-A947-70E740481C1C}">
+                                <a14:useLocalDpi xmlns:a14="http://schemas.microsoft.com/office/drawing/2010/main" val="0"/>
+                              </a:ext>
+                            </a:extLst>
+                          </a:blip>
+                          <a:srcRect/>
+                          <a:stretch>
+                            <a:fillRect/>
+                          </a:stretch>
+                        </pic:blipFill>
+                        <pic:spPr bwMode="auto">
+                          <a:xfrm>
+                            <a:off x="1000125" y="5029200"/>
+                            <a:ext cx="1223010" cy="1223010"/>
+                          </a:xfrm>
+                          <a:prstGeom prst="rect">
+                            <a:avLst/>
+                          </a:prstGeom>
+                          <a:noFill/>
+                          <a:ln>
+                            <a:noFill/>
+                          </a:ln>
+                        </pic:spPr>
+                      </pic:pic>
+                      <pic:pic xmlns:pic="http://schemas.openxmlformats.org/drawingml/2006/picture">
+                        <pic:nvPicPr>
+                          <pic:cNvPr id="285314053" name="Grafik 8" descr="Ein Bild, das Pixel, Farbigkeit, Design enthält.&#10;&#10;Automatisch generierte Beschreibung"/>
+                          <pic:cNvPicPr>
+                            <a:picLocks noChangeAspect="1"/>
+                          </pic:cNvPicPr>
+                        </pic:nvPicPr>
+                        <pic:blipFill>
+                          <a:blip r:embed="rId11">
+                            <a:alphaModFix amt="10000"/>
+                            <a:extLst>
+                              <a:ext uri="{28A0092B-C50C-407E-A947-70E740481C1C}">
+                                <a14:useLocalDpi xmlns:a14="http://schemas.microsoft.com/office/drawing/2010/main" val="0"/>
+                              </a:ext>
+                            </a:extLst>
+                          </a:blip>
+                          <a:srcRect/>
+                          <a:stretch>
+                            <a:fillRect/>
+                          </a:stretch>
+                        </pic:blipFill>
+                        <pic:spPr bwMode="auto">
+                          <a:xfrm>
+                            <a:off x="2228850" y="3800475"/>
+                            <a:ext cx="1223010" cy="1223010"/>
+                          </a:xfrm>
+                          <a:prstGeom prst="rect">
+                            <a:avLst/>
+                          </a:prstGeom>
+                          <a:noFill/>
+                          <a:ln>
+                            <a:noFill/>
+                          </a:ln>
+                        </pic:spPr>
+                      </pic:pic>
+                      <pic:pic xmlns:pic="http://schemas.openxmlformats.org/drawingml/2006/picture">
+                        <pic:nvPicPr>
+                          <pic:cNvPr id="894274589" name="Grafik 5" descr="Ein Bild, das Pixel, Quadrat, Design enthält.&#10;&#10;Automatisch generierte Beschreibung"/>
+                          <pic:cNvPicPr>
+                            <a:picLocks noChangeAspect="1"/>
+                          </pic:cNvPicPr>
+                        </pic:nvPicPr>
+                        <pic:blipFill>
+                          <a:blip r:embed="rId12">
+                            <a:alphaModFix amt="10000"/>
+                            <a:extLst>
+                              <a:ext uri="{28A0092B-C50C-407E-A947-70E740481C1C}">
+                                <a14:useLocalDpi xmlns:a14="http://schemas.microsoft.com/office/drawing/2010/main" val="0"/>
+                              </a:ext>
+                            </a:extLst>
+                          </a:blip>
+                          <a:srcRect/>
+                          <a:stretch>
+                            <a:fillRect/>
+                          </a:stretch>
+                        </pic:blipFill>
+                        <pic:spPr bwMode="auto">
+                          <a:xfrm>
+                            <a:off x="1143000" y="2581275"/>
+                            <a:ext cx="1223010" cy="1223010"/>
+                          </a:xfrm>
+                          <a:prstGeom prst="rect">
+                            <a:avLst/>
+                          </a:prstGeom>
+                          <a:noFill/>
+                          <a:ln>
+                            <a:noFill/>
+                          </a:ln>
+                        </pic:spPr>
+                      </pic:pic>
+                      <pic:pic xmlns:pic="http://schemas.openxmlformats.org/drawingml/2006/picture">
+                        <pic:nvPicPr>
+                          <pic:cNvPr id="642965451" name="Grafik 6" descr="Ein Bild, das Pixel, Design enthält.&#10;&#10;Automatisch generierte Beschreibung"/>
+                          <pic:cNvPicPr>
+                            <a:picLocks noChangeAspect="1"/>
+                          </pic:cNvPicPr>
+                        </pic:nvPicPr>
+                        <pic:blipFill>
+                          <a:blip r:embed="rId13">
+                            <a:alphaModFix amt="20000"/>
+                            <a:extLst>
+                              <a:ext uri="{28A0092B-C50C-407E-A947-70E740481C1C}">
+                                <a14:useLocalDpi xmlns:a14="http://schemas.microsoft.com/office/drawing/2010/main" val="0"/>
+                              </a:ext>
+                            </a:extLst>
+                          </a:blip>
+                          <a:srcRect/>
+                          <a:stretch>
+                            <a:fillRect/>
+                          </a:stretch>
+                        </pic:blipFill>
+                        <pic:spPr bwMode="auto">
+                          <a:xfrm>
+                            <a:off x="4229100" y="3790950"/>
+                            <a:ext cx="1223010" cy="1223010"/>
+                          </a:xfrm>
+                          <a:prstGeom prst="rect">
+                            <a:avLst/>
+                          </a:prstGeom>
+                          <a:noFill/>
+                          <a:ln>
+                            <a:noFill/>
+                          </a:ln>
+                        </pic:spPr>
+                      </pic:pic>
+                      <pic:pic xmlns:pic="http://schemas.openxmlformats.org/drawingml/2006/picture">
+                        <pic:nvPicPr>
+                          <pic:cNvPr id="207905040" name="Grafik 10" descr="Ein Bild, das Pixel, Quadrat, Design enthält.&#10;&#10;Automatisch generierte Beschreibung"/>
+                          <pic:cNvPicPr>
+                            <a:picLocks noChangeAspect="1"/>
+                          </pic:cNvPicPr>
+                        </pic:nvPicPr>
+                        <pic:blipFill>
+                          <a:blip r:embed="rId14">
+                            <a:alphaModFix amt="10000"/>
+                            <a:extLst>
+                              <a:ext uri="{28A0092B-C50C-407E-A947-70E740481C1C}">
+                                <a14:useLocalDpi xmlns:a14="http://schemas.microsoft.com/office/drawing/2010/main" val="0"/>
+                              </a:ext>
+                            </a:extLst>
+                          </a:blip>
+                          <a:srcRect/>
+                          <a:stretch>
+                            <a:fillRect/>
+                          </a:stretch>
+                        </pic:blipFill>
+                        <pic:spPr bwMode="auto">
+                          <a:xfrm>
+                            <a:off x="5219700" y="3790950"/>
+                            <a:ext cx="1223010" cy="1223010"/>
+                          </a:xfrm>
+                          <a:prstGeom prst="rect">
+                            <a:avLst/>
+                          </a:prstGeom>
+                          <a:noFill/>
+                          <a:ln>
+                            <a:noFill/>
+                          </a:ln>
+                        </pic:spPr>
+                      </pic:pic>
+                      <pic:pic xmlns:pic="http://schemas.openxmlformats.org/drawingml/2006/picture">
+                        <pic:nvPicPr>
+                          <pic:cNvPr id="1721081097" name="Grafik 12" descr="Ein Bild, das Pixel, Farbigkeit, Design enthält.&#10;&#10;Automatisch generierte Beschreibung"/>
+                          <pic:cNvPicPr>
+                            <a:picLocks noChangeAspect="1"/>
+                          </pic:cNvPicPr>
+                        </pic:nvPicPr>
+                        <pic:blipFill>
+                          <a:blip r:embed="rId15">
+                            <a:alphaModFix amt="10000"/>
+                            <a:extLst>
+                              <a:ext uri="{28A0092B-C50C-407E-A947-70E740481C1C}">
+                                <a14:useLocalDpi xmlns:a14="http://schemas.microsoft.com/office/drawing/2010/main" val="0"/>
+                              </a:ext>
+                            </a:extLst>
+                          </a:blip>
+                          <a:srcRect/>
+                          <a:stretch>
+                            <a:fillRect/>
+                          </a:stretch>
+                        </pic:blipFill>
+                        <pic:spPr bwMode="auto">
+                          <a:xfrm>
+                            <a:off x="6229350" y="3781425"/>
+                            <a:ext cx="1223010" cy="1223010"/>
+                          </a:xfrm>
+                          <a:prstGeom prst="rect">
+                            <a:avLst/>
+                          </a:prstGeom>
+                          <a:noFill/>
+                          <a:ln>
+                            <a:noFill/>
+                          </a:ln>
+                        </pic:spPr>
+                      </pic:pic>
+                      <pic:pic xmlns:pic="http://schemas.openxmlformats.org/drawingml/2006/picture">
+                        <pic:nvPicPr>
+                          <pic:cNvPr id="116017853" name="Grafik 11" descr="Ein Bild, das Pixel, Design enthält.&#10;&#10;Automatisch generierte Beschreibung"/>
+                          <pic:cNvPicPr>
+                            <a:picLocks noChangeAspect="1"/>
+                          </pic:cNvPicPr>
+                        </pic:nvPicPr>
+                        <pic:blipFill>
+                          <a:blip r:embed="rId16">
+                            <a:alphaModFix amt="10000"/>
+                            <a:extLst>
+                              <a:ext uri="{28A0092B-C50C-407E-A947-70E740481C1C}">
+                                <a14:useLocalDpi xmlns:a14="http://schemas.microsoft.com/office/drawing/2010/main" val="0"/>
+                              </a:ext>
+                            </a:extLst>
+                          </a:blip>
+                          <a:srcRect/>
+                          <a:stretch>
+                            <a:fillRect/>
+                          </a:stretch>
+                        </pic:blipFill>
+                        <pic:spPr bwMode="auto">
+                          <a:xfrm>
+                            <a:off x="5143500" y="5029200"/>
+                            <a:ext cx="1223010" cy="1223010"/>
+                          </a:xfrm>
+                          <a:prstGeom prst="rect">
+                            <a:avLst/>
+                          </a:prstGeom>
+                          <a:noFill/>
+                          <a:ln>
+                            <a:noFill/>
+                          </a:ln>
+                        </pic:spPr>
+                      </pic:pic>
+                      <pic:pic xmlns:pic="http://schemas.openxmlformats.org/drawingml/2006/picture">
+                        <pic:nvPicPr>
+                          <pic:cNvPr id="1112404573" name="Grafik 14" descr="Ein Bild, das Pixel, Design enthält.&#10;&#10;Automatisch generierte Beschreibung"/>
+                          <pic:cNvPicPr>
+                            <a:picLocks noChangeAspect="1"/>
+                          </pic:cNvPicPr>
+                        </pic:nvPicPr>
+                        <pic:blipFill>
+                          <a:blip r:embed="rId17">
+                            <a:alphaModFix amt="10000"/>
+                            <a:extLst>
+                              <a:ext uri="{28A0092B-C50C-407E-A947-70E740481C1C}">
+                                <a14:useLocalDpi xmlns:a14="http://schemas.microsoft.com/office/drawing/2010/main" val="0"/>
+                              </a:ext>
+                            </a:extLst>
+                          </a:blip>
+                          <a:srcRect/>
+                          <a:stretch>
+                            <a:fillRect/>
+                          </a:stretch>
+                        </pic:blipFill>
+                        <pic:spPr bwMode="auto">
+                          <a:xfrm>
+                            <a:off x="0" y="3810000"/>
+                            <a:ext cx="1223010" cy="1223010"/>
+                          </a:xfrm>
+                          <a:prstGeom prst="rect">
+                            <a:avLst/>
+                          </a:prstGeom>
+                          <a:noFill/>
+                          <a:ln>
+                            <a:noFill/>
+                          </a:ln>
+                        </pic:spPr>
+                      </pic:pic>
+                      <pic:pic xmlns:pic="http://schemas.openxmlformats.org/drawingml/2006/picture">
+                        <pic:nvPicPr>
+                          <pic:cNvPr id="799009403" name="Grafik 15" descr="Ein Bild, das Pixel, Design enthält.&#10;&#10;Automatisch generierte Beschreibung"/>
+                          <pic:cNvPicPr>
+                            <a:picLocks noChangeAspect="1"/>
+                          </pic:cNvPicPr>
+                        </pic:nvPicPr>
+                        <pic:blipFill>
+                          <a:blip r:embed="rId18">
+                            <a:alphaModFix amt="20000"/>
+                            <a:extLst>
+                              <a:ext uri="{28A0092B-C50C-407E-A947-70E740481C1C}">
+                                <a14:useLocalDpi xmlns:a14="http://schemas.microsoft.com/office/drawing/2010/main" val="0"/>
+                              </a:ext>
+                            </a:extLst>
+                          </a:blip>
+                          <a:srcRect/>
+                          <a:stretch>
+                            <a:fillRect/>
+                          </a:stretch>
+                        </pic:blipFill>
+                        <pic:spPr bwMode="auto">
+                          <a:xfrm>
+                            <a:off x="4076700" y="5029200"/>
+                            <a:ext cx="1223010" cy="1223010"/>
+                          </a:xfrm>
+                          <a:prstGeom prst="rect">
+                            <a:avLst/>
+                          </a:prstGeom>
+                          <a:noFill/>
+                          <a:ln>
+                            <a:noFill/>
+                          </a:ln>
+                        </pic:spPr>
+                      </pic:pic>
+                      <pic:pic xmlns:pic="http://schemas.openxmlformats.org/drawingml/2006/picture">
+                        <pic:nvPicPr>
+                          <pic:cNvPr id="1196847890" name="Grafik 16" descr="Ein Bild, das Pixel, Design enthält.&#10;&#10;Automatisch generierte Beschreibung"/>
+                          <pic:cNvPicPr>
+                            <a:picLocks noChangeAspect="1"/>
+                          </pic:cNvPicPr>
+                        </pic:nvPicPr>
+                        <pic:blipFill>
+                          <a:blip r:embed="rId19">
+                            <a:alphaModFix amt="10000"/>
+                            <a:extLst>
+                              <a:ext uri="{28A0092B-C50C-407E-A947-70E740481C1C}">
+                                <a14:useLocalDpi xmlns:a14="http://schemas.microsoft.com/office/drawing/2010/main" val="0"/>
+                              </a:ext>
+                            </a:extLst>
+                          </a:blip>
+                          <a:srcRect/>
+                          <a:stretch>
+                            <a:fillRect/>
+                          </a:stretch>
+                        </pic:blipFill>
+                        <pic:spPr bwMode="auto">
+                          <a:xfrm>
+                            <a:off x="2019300" y="5029200"/>
+                            <a:ext cx="1223010" cy="1223010"/>
+                          </a:xfrm>
+                          <a:prstGeom prst="rect">
+                            <a:avLst/>
+                          </a:prstGeom>
+                          <a:noFill/>
+                          <a:ln>
+                            <a:noFill/>
+                          </a:ln>
+                        </pic:spPr>
+                      </pic:pic>
+                      <pic:pic xmlns:pic="http://schemas.openxmlformats.org/drawingml/2006/picture">
+                        <pic:nvPicPr>
+                          <pic:cNvPr id="729270600" name="Grafik 13" descr="Ein Bild, das Pixel, Design enthält.&#10;&#10;Automatisch generierte Beschreibung"/>
+                          <pic:cNvPicPr>
+                            <a:picLocks noChangeAspect="1"/>
+                          </pic:cNvPicPr>
+                        </pic:nvPicPr>
+                        <pic:blipFill>
+                          <a:blip r:embed="rId20">
+                            <a:alphaModFix amt="10000"/>
+                            <a:extLst>
+                              <a:ext uri="{28A0092B-C50C-407E-A947-70E740481C1C}">
+                                <a14:useLocalDpi xmlns:a14="http://schemas.microsoft.com/office/drawing/2010/main" val="0"/>
+                              </a:ext>
+                            </a:extLst>
+                          </a:blip>
+                          <a:srcRect/>
+                          <a:stretch>
+                            <a:fillRect/>
+                          </a:stretch>
+                        </pic:blipFill>
+                        <pic:spPr bwMode="auto">
+                          <a:xfrm>
+                            <a:off x="0" y="5029200"/>
+                            <a:ext cx="1223010" cy="1223010"/>
+                          </a:xfrm>
+                          <a:prstGeom prst="rect">
+                            <a:avLst/>
+                          </a:prstGeom>
+                          <a:noFill/>
+                          <a:ln>
+                            <a:noFill/>
+                          </a:ln>
+                        </pic:spPr>
+                      </pic:pic>
+                      <pic:pic xmlns:pic="http://schemas.openxmlformats.org/drawingml/2006/picture">
+                        <pic:nvPicPr>
+                          <pic:cNvPr id="448255755" name="Grafik 32" descr="Ein Bild, das Pixel, Design enthält.&#10;&#10;Automatisch generierte Beschreibung"/>
+                          <pic:cNvPicPr>
+                            <a:picLocks noChangeAspect="1"/>
+                          </pic:cNvPicPr>
+                        </pic:nvPicPr>
+                        <pic:blipFill>
+                          <a:blip r:embed="rId21">
+                            <a:alphaModFix amt="10000"/>
+                            <a:extLst>
+                              <a:ext uri="{28A0092B-C50C-407E-A947-70E740481C1C}">
+                                <a14:useLocalDpi xmlns:a14="http://schemas.microsoft.com/office/drawing/2010/main" val="0"/>
+                              </a:ext>
+                            </a:extLst>
+                          </a:blip>
+                          <a:srcRect/>
+                          <a:stretch>
+                            <a:fillRect/>
+                          </a:stretch>
+                        </pic:blipFill>
+                        <pic:spPr bwMode="auto">
+                          <a:xfrm>
+                            <a:off x="161925" y="2590800"/>
+                            <a:ext cx="1221740" cy="1221740"/>
+                          </a:xfrm>
+                          <a:prstGeom prst="rect">
+                            <a:avLst/>
+                          </a:prstGeom>
+                          <a:noFill/>
+                          <a:ln>
+                            <a:noFill/>
+                          </a:ln>
+                        </pic:spPr>
+                      </pic:pic>
+                      <pic:pic xmlns:pic="http://schemas.openxmlformats.org/drawingml/2006/picture">
+                        <pic:nvPicPr>
+                          <pic:cNvPr id="2023393062" name="Grafik 20" descr="Ein Bild, das Pixel, Design enthält.&#10;&#10;Automatisch generierte Beschreibung"/>
+                          <pic:cNvPicPr>
+                            <a:picLocks noChangeAspect="1"/>
+                          </pic:cNvPicPr>
+                        </pic:nvPicPr>
+                        <pic:blipFill>
+                          <a:blip r:embed="rId22">
+                            <a:alphaModFix amt="10000"/>
+                            <a:extLst>
+                              <a:ext uri="{28A0092B-C50C-407E-A947-70E740481C1C}">
+                                <a14:useLocalDpi xmlns:a14="http://schemas.microsoft.com/office/drawing/2010/main" val="0"/>
+                              </a:ext>
+                            </a:extLst>
+                          </a:blip>
+                          <a:srcRect/>
+                          <a:stretch>
+                            <a:fillRect/>
+                          </a:stretch>
+                        </pic:blipFill>
+                        <pic:spPr bwMode="auto">
+                          <a:xfrm>
+                            <a:off x="6134100" y="2552700"/>
+                            <a:ext cx="1221740" cy="1221740"/>
+                          </a:xfrm>
+                          <a:prstGeom prst="rect">
+                            <a:avLst/>
+                          </a:prstGeom>
+                          <a:noFill/>
+                          <a:ln>
+                            <a:noFill/>
+                          </a:ln>
+                        </pic:spPr>
+                      </pic:pic>
+                      <pic:pic xmlns:pic="http://schemas.openxmlformats.org/drawingml/2006/picture">
+                        <pic:nvPicPr>
+                          <pic:cNvPr id="2021218394" name="Grafik 21" descr="Ein Bild, das Pixel, Quadrat, Design enthält.&#10;&#10;Automatisch generierte Beschreibung"/>
+                          <pic:cNvPicPr>
+                            <a:picLocks noChangeAspect="1"/>
+                          </pic:cNvPicPr>
+                        </pic:nvPicPr>
+                        <pic:blipFill>
+                          <a:blip r:embed="rId23">
+                            <a:alphaModFix amt="10000"/>
+                            <a:extLst>
+                              <a:ext uri="{28A0092B-C50C-407E-A947-70E740481C1C}">
+                                <a14:useLocalDpi xmlns:a14="http://schemas.microsoft.com/office/drawing/2010/main" val="0"/>
+                              </a:ext>
+                            </a:extLst>
+                          </a:blip>
+                          <a:srcRect/>
+                          <a:stretch>
+                            <a:fillRect/>
+                          </a:stretch>
+                        </pic:blipFill>
+                        <pic:spPr bwMode="auto">
+                          <a:xfrm>
+                            <a:off x="6981825" y="1323975"/>
+                            <a:ext cx="1221740" cy="1221740"/>
+                          </a:xfrm>
+                          <a:prstGeom prst="rect">
+                            <a:avLst/>
+                          </a:prstGeom>
+                          <a:noFill/>
+                          <a:ln>
+                            <a:noFill/>
+                          </a:ln>
+                        </pic:spPr>
+                      </pic:pic>
+                      <pic:pic xmlns:pic="http://schemas.openxmlformats.org/drawingml/2006/picture">
+                        <pic:nvPicPr>
+                          <pic:cNvPr id="1640077377" name="Grafik 22" descr="Ein Bild, das Pixel, Design, Kunst enthält.&#10;&#10;Automatisch generierte Beschreibung"/>
+                          <pic:cNvPicPr>
+                            <a:picLocks noChangeAspect="1"/>
+                          </pic:cNvPicPr>
+                        </pic:nvPicPr>
+                        <pic:blipFill>
+                          <a:blip r:embed="rId24">
+                            <a:alphaModFix amt="10000"/>
+                            <a:extLst>
+                              <a:ext uri="{28A0092B-C50C-407E-A947-70E740481C1C}">
+                                <a14:useLocalDpi xmlns:a14="http://schemas.microsoft.com/office/drawing/2010/main" val="0"/>
+                              </a:ext>
+                            </a:extLst>
+                          </a:blip>
+                          <a:srcRect/>
+                          <a:stretch>
+                            <a:fillRect/>
+                          </a:stretch>
+                        </pic:blipFill>
+                        <pic:spPr bwMode="auto">
+                          <a:xfrm>
+                            <a:off x="5895975" y="1323975"/>
+                            <a:ext cx="1221740" cy="1221740"/>
+                          </a:xfrm>
+                          <a:prstGeom prst="rect">
+                            <a:avLst/>
+                          </a:prstGeom>
+                          <a:noFill/>
+                          <a:ln>
+                            <a:noFill/>
+                          </a:ln>
+                        </pic:spPr>
+                      </pic:pic>
+                      <pic:pic xmlns:pic="http://schemas.openxmlformats.org/drawingml/2006/picture">
+                        <pic:nvPicPr>
+                          <pic:cNvPr id="1538734626" name="Grafik 23" descr="Ein Bild, das Pixel, Farbigkeit, Quadrat, Screenshot enthält.&#10;&#10;Automatisch generierte Beschreibung"/>
+                          <pic:cNvPicPr>
+                            <a:picLocks noChangeAspect="1"/>
+                          </pic:cNvPicPr>
+                        </pic:nvPicPr>
+                        <pic:blipFill>
+                          <a:blip r:embed="rId25">
+                            <a:alphaModFix amt="10000"/>
+                            <a:extLst>
+                              <a:ext uri="{28A0092B-C50C-407E-A947-70E740481C1C}">
+                                <a14:useLocalDpi xmlns:a14="http://schemas.microsoft.com/office/drawing/2010/main" val="0"/>
+                              </a:ext>
+                            </a:extLst>
+                          </a:blip>
+                          <a:srcRect/>
+                          <a:stretch>
+                            <a:fillRect/>
+                          </a:stretch>
+                        </pic:blipFill>
+                        <pic:spPr bwMode="auto">
+                          <a:xfrm>
+                            <a:off x="4743450" y="1323975"/>
+                            <a:ext cx="1221740" cy="1221740"/>
+                          </a:xfrm>
+                          <a:prstGeom prst="rect">
+                            <a:avLst/>
+                          </a:prstGeom>
+                          <a:noFill/>
+                          <a:ln>
+                            <a:noFill/>
+                          </a:ln>
+                        </pic:spPr>
+                      </pic:pic>
+                      <pic:pic xmlns:pic="http://schemas.openxmlformats.org/drawingml/2006/picture">
+                        <pic:nvPicPr>
+                          <pic:cNvPr id="33668576" name="Grafik 24" descr="Ein Bild, das Pixel, Farbigkeit, Quadrat, Design enthält.&#10;&#10;Automatisch generierte Beschreibung"/>
+                          <pic:cNvPicPr>
+                            <a:picLocks noChangeAspect="1"/>
+                          </pic:cNvPicPr>
+                        </pic:nvPicPr>
+                        <pic:blipFill>
+                          <a:blip r:embed="rId26">
+                            <a:alphaModFix amt="10000"/>
+                            <a:extLst>
+                              <a:ext uri="{28A0092B-C50C-407E-A947-70E740481C1C}">
+                                <a14:useLocalDpi xmlns:a14="http://schemas.microsoft.com/office/drawing/2010/main" val="0"/>
+                              </a:ext>
+                            </a:extLst>
+                          </a:blip>
+                          <a:srcRect/>
+                          <a:stretch>
+                            <a:fillRect/>
+                          </a:stretch>
+                        </pic:blipFill>
+                        <pic:spPr bwMode="auto">
+                          <a:xfrm>
+                            <a:off x="3524250" y="1333500"/>
+                            <a:ext cx="1221740" cy="1221740"/>
+                          </a:xfrm>
+                          <a:prstGeom prst="rect">
+                            <a:avLst/>
+                          </a:prstGeom>
+                          <a:noFill/>
+                          <a:ln>
+                            <a:noFill/>
+                          </a:ln>
+                        </pic:spPr>
+                      </pic:pic>
+                      <pic:pic xmlns:pic="http://schemas.openxmlformats.org/drawingml/2006/picture">
+                        <pic:nvPicPr>
+                          <pic:cNvPr id="38246237" name="Grafik 25" descr="Ein Bild, das Pixel, Screenshot, Farbigkeit, Quadrat enthält.&#10;&#10;Automatisch generierte Beschreibung"/>
+                          <pic:cNvPicPr>
+                            <a:picLocks noChangeAspect="1"/>
+                          </pic:cNvPicPr>
+                        </pic:nvPicPr>
+                        <pic:blipFill>
+                          <a:blip r:embed="rId27">
+                            <a:alphaModFix amt="10000"/>
+                            <a:extLst>
+                              <a:ext uri="{28A0092B-C50C-407E-A947-70E740481C1C}">
+                                <a14:useLocalDpi xmlns:a14="http://schemas.microsoft.com/office/drawing/2010/main" val="0"/>
+                              </a:ext>
+                            </a:extLst>
+                          </a:blip>
+                          <a:srcRect/>
+                          <a:stretch>
+                            <a:fillRect/>
+                          </a:stretch>
+                        </pic:blipFill>
+                        <pic:spPr bwMode="auto">
+                          <a:xfrm>
+                            <a:off x="2371725" y="1352550"/>
+                            <a:ext cx="1221740" cy="1221740"/>
+                          </a:xfrm>
+                          <a:prstGeom prst="rect">
+                            <a:avLst/>
+                          </a:prstGeom>
+                          <a:noFill/>
+                          <a:ln>
+                            <a:noFill/>
+                          </a:ln>
+                        </pic:spPr>
+                      </pic:pic>
+                      <pic:pic xmlns:pic="http://schemas.openxmlformats.org/drawingml/2006/picture">
+                        <pic:nvPicPr>
+                          <pic:cNvPr id="318682190" name="Grafik 26" descr="Ein Bild, das Pixel, Farbigkeit, Quadrat, Muster enthält.&#10;&#10;Automatisch generierte Beschreibung"/>
+                          <pic:cNvPicPr>
+                            <a:picLocks noChangeAspect="1"/>
+                          </pic:cNvPicPr>
+                        </pic:nvPicPr>
+                        <pic:blipFill>
+                          <a:blip r:embed="rId28">
+                            <a:alphaModFix amt="10000"/>
+                            <a:extLst>
+                              <a:ext uri="{28A0092B-C50C-407E-A947-70E740481C1C}">
+                                <a14:useLocalDpi xmlns:a14="http://schemas.microsoft.com/office/drawing/2010/main" val="0"/>
+                              </a:ext>
+                            </a:extLst>
+                          </a:blip>
+                          <a:srcRect/>
+                          <a:stretch>
+                            <a:fillRect/>
+                          </a:stretch>
+                        </pic:blipFill>
+                        <pic:spPr bwMode="auto">
+                          <a:xfrm>
+                            <a:off x="1314450" y="1362075"/>
+                            <a:ext cx="1221740" cy="1221740"/>
+                          </a:xfrm>
+                          <a:prstGeom prst="rect">
+                            <a:avLst/>
+                          </a:prstGeom>
+                          <a:noFill/>
+                          <a:ln>
+                            <a:noFill/>
+                          </a:ln>
+                        </pic:spPr>
+                      </pic:pic>
+                      <pic:pic xmlns:pic="http://schemas.openxmlformats.org/drawingml/2006/picture">
+                        <pic:nvPicPr>
+                          <pic:cNvPr id="782297068" name="Grafik 27" descr="Ein Bild, das Pixel, Design enthält.&#10;&#10;Automatisch generierte Beschreibung"/>
+                          <pic:cNvPicPr>
+                            <a:picLocks noChangeAspect="1"/>
+                          </pic:cNvPicPr>
+                        </pic:nvPicPr>
+                        <pic:blipFill>
+                          <a:blip r:embed="rId29">
+                            <a:alphaModFix amt="10000"/>
+                            <a:extLst>
+                              <a:ext uri="{28A0092B-C50C-407E-A947-70E740481C1C}">
+                                <a14:useLocalDpi xmlns:a14="http://schemas.microsoft.com/office/drawing/2010/main" val="0"/>
+                              </a:ext>
+                            </a:extLst>
+                          </a:blip>
+                          <a:srcRect/>
+                          <a:stretch>
+                            <a:fillRect/>
+                          </a:stretch>
+                        </pic:blipFill>
+                        <pic:spPr bwMode="auto">
+                          <a:xfrm>
+                            <a:off x="314325" y="1371600"/>
+                            <a:ext cx="1221740" cy="1221740"/>
+                          </a:xfrm>
+                          <a:prstGeom prst="rect">
+                            <a:avLst/>
+                          </a:prstGeom>
+                          <a:noFill/>
+                          <a:ln>
+                            <a:noFill/>
+                          </a:ln>
+                        </pic:spPr>
+                      </pic:pic>
+                      <pic:pic xmlns:pic="http://schemas.openxmlformats.org/drawingml/2006/picture">
+                        <pic:nvPicPr>
+                          <pic:cNvPr id="1606065810" name="Grafik 28" descr="Ein Bild, das Pixel, Design enthält.&#10;&#10;Automatisch generierte Beschreibung"/>
+                          <pic:cNvPicPr>
+                            <a:picLocks noChangeAspect="1"/>
+                          </pic:cNvPicPr>
+                        </pic:nvPicPr>
+                        <pic:blipFill>
+                          <a:blip r:embed="rId30">
+                            <a:alphaModFix amt="10000"/>
+                            <a:extLst>
+                              <a:ext uri="{28A0092B-C50C-407E-A947-70E740481C1C}">
+                                <a14:useLocalDpi xmlns:a14="http://schemas.microsoft.com/office/drawing/2010/main" val="0"/>
+                              </a:ext>
+                            </a:extLst>
+                          </a:blip>
+                          <a:srcRect/>
+                          <a:stretch>
+                            <a:fillRect/>
+                          </a:stretch>
+                        </pic:blipFill>
+                        <pic:spPr bwMode="auto">
+                          <a:xfrm>
+                            <a:off x="7134225" y="2543175"/>
+                            <a:ext cx="1221740" cy="1221740"/>
+                          </a:xfrm>
+                          <a:prstGeom prst="rect">
+                            <a:avLst/>
+                          </a:prstGeom>
+                          <a:noFill/>
+                          <a:ln>
+                            <a:noFill/>
+                          </a:ln>
+                        </pic:spPr>
+                      </pic:pic>
+                      <pic:pic xmlns:pic="http://schemas.openxmlformats.org/drawingml/2006/picture">
+                        <pic:nvPicPr>
+                          <pic:cNvPr id="779136975" name="Grafik 33" descr="Ein Bild, das Pixel, Farbigkeit, Design enthält.&#10;&#10;Automatisch generierte Beschreibung"/>
+                          <pic:cNvPicPr>
+                            <a:picLocks noChangeAspect="1"/>
+                          </pic:cNvPicPr>
+                        </pic:nvPicPr>
+                        <pic:blipFill>
+                          <a:blip r:embed="rId31">
+                            <a:alphaModFix amt="10000"/>
+                            <a:extLst>
+                              <a:ext uri="{28A0092B-C50C-407E-A947-70E740481C1C}">
+                                <a14:useLocalDpi xmlns:a14="http://schemas.microsoft.com/office/drawing/2010/main" val="0"/>
+                              </a:ext>
+                            </a:extLst>
+                          </a:blip>
+                          <a:srcRect/>
+                          <a:stretch>
+                            <a:fillRect/>
+                          </a:stretch>
+                        </pic:blipFill>
+                        <pic:spPr bwMode="auto">
+                          <a:xfrm>
+                            <a:off x="5143500" y="2552700"/>
+                            <a:ext cx="1221740" cy="1221740"/>
+                          </a:xfrm>
+                          <a:prstGeom prst="rect">
+                            <a:avLst/>
+                          </a:prstGeom>
+                          <a:noFill/>
+                          <a:ln>
+                            <a:noFill/>
+                          </a:ln>
+                        </pic:spPr>
+                      </pic:pic>
+                      <pic:pic xmlns:pic="http://schemas.openxmlformats.org/drawingml/2006/picture">
+                        <pic:nvPicPr>
+                          <pic:cNvPr id="33771532" name="Grafik 34" descr="Ein Bild, das Pixel, Design enthält.&#10;&#10;Automatisch generierte Beschreibung"/>
+                          <pic:cNvPicPr>
+                            <a:picLocks noChangeAspect="1"/>
+                          </pic:cNvPicPr>
+                        </pic:nvPicPr>
+                        <pic:blipFill>
+                          <a:blip r:embed="rId32">
+                            <a:alphaModFix amt="10000"/>
+                            <a:extLst>
+                              <a:ext uri="{28A0092B-C50C-407E-A947-70E740481C1C}">
+                                <a14:useLocalDpi xmlns:a14="http://schemas.microsoft.com/office/drawing/2010/main" val="0"/>
+                              </a:ext>
+                            </a:extLst>
+                          </a:blip>
+                          <a:srcRect/>
+                          <a:stretch>
+                            <a:fillRect/>
+                          </a:stretch>
+                        </pic:blipFill>
+                        <pic:spPr bwMode="auto">
+                          <a:xfrm>
+                            <a:off x="4143375" y="2562225"/>
+                            <a:ext cx="1221740" cy="1221740"/>
+                          </a:xfrm>
+                          <a:prstGeom prst="rect">
+                            <a:avLst/>
+                          </a:prstGeom>
+                          <a:noFill/>
+                          <a:ln>
+                            <a:noFill/>
+                          </a:ln>
+                        </pic:spPr>
+                      </pic:pic>
+                      <pic:pic xmlns:pic="http://schemas.openxmlformats.org/drawingml/2006/picture">
+                        <pic:nvPicPr>
+                          <pic:cNvPr id="219096947" name="Grafik 35" descr="Ein Bild, das Pixel, Design enthält.&#10;&#10;Automatisch generierte Beschreibung"/>
+                          <pic:cNvPicPr>
+                            <a:picLocks noChangeAspect="1"/>
+                          </pic:cNvPicPr>
+                        </pic:nvPicPr>
+                        <pic:blipFill>
+                          <a:blip r:embed="rId33">
+                            <a:alphaModFix amt="10000"/>
+                            <a:extLst>
+                              <a:ext uri="{28A0092B-C50C-407E-A947-70E740481C1C}">
+                                <a14:useLocalDpi xmlns:a14="http://schemas.microsoft.com/office/drawing/2010/main" val="0"/>
+                              </a:ext>
+                            </a:extLst>
+                          </a:blip>
+                          <a:srcRect/>
+                          <a:stretch>
+                            <a:fillRect/>
+                          </a:stretch>
+                        </pic:blipFill>
+                        <pic:spPr bwMode="auto">
+                          <a:xfrm>
+                            <a:off x="3143250" y="2571750"/>
+                            <a:ext cx="1221740" cy="1221740"/>
+                          </a:xfrm>
+                          <a:prstGeom prst="rect">
+                            <a:avLst/>
+                          </a:prstGeom>
+                          <a:noFill/>
+                          <a:ln>
+                            <a:noFill/>
+                          </a:ln>
+                        </pic:spPr>
+                      </pic:pic>
+                      <pic:pic xmlns:pic="http://schemas.openxmlformats.org/drawingml/2006/picture">
+                        <pic:nvPicPr>
+                          <pic:cNvPr id="1253922086" name="Grafik 36" descr="Ein Bild, das Pixel, Design enthält.&#10;&#10;Automatisch generierte Beschreibung"/>
+                          <pic:cNvPicPr>
+                            <a:picLocks noChangeAspect="1"/>
+                          </pic:cNvPicPr>
+                        </pic:nvPicPr>
+                        <pic:blipFill>
+                          <a:blip r:embed="rId20">
+                            <a:alphaModFix amt="10000"/>
+                            <a:extLst>
+                              <a:ext uri="{28A0092B-C50C-407E-A947-70E740481C1C}">
+                                <a14:useLocalDpi xmlns:a14="http://schemas.microsoft.com/office/drawing/2010/main" val="0"/>
+                              </a:ext>
+                            </a:extLst>
+                          </a:blip>
+                          <a:srcRect/>
+                          <a:stretch>
+                            <a:fillRect/>
+                          </a:stretch>
+                        </pic:blipFill>
+                        <pic:spPr bwMode="auto">
+                          <a:xfrm>
+                            <a:off x="2143125" y="2571750"/>
+                            <a:ext cx="1221740" cy="1221740"/>
+                          </a:xfrm>
+                          <a:prstGeom prst="rect">
+                            <a:avLst/>
+                          </a:prstGeom>
+                          <a:noFill/>
+                          <a:ln>
+                            <a:noFill/>
+                          </a:ln>
+                        </pic:spPr>
+                      </pic:pic>
+                      <pic:pic xmlns:pic="http://schemas.openxmlformats.org/drawingml/2006/picture">
+                        <pic:nvPicPr>
+                          <pic:cNvPr id="645934182" name="Grafik 32" descr="Ein Bild, das Pixel, Design enthält.&#10;&#10;Automatisch generierte Beschreibung"/>
+                          <pic:cNvPicPr>
+                            <a:picLocks noChangeAspect="1"/>
+                          </pic:cNvPicPr>
+                        </pic:nvPicPr>
+                        <pic:blipFill>
+                          <a:blip r:embed="rId21">
+                            <a:alphaModFix amt="10000"/>
+                            <a:extLst>
+                              <a:ext uri="{28A0092B-C50C-407E-A947-70E740481C1C}">
+                                <a14:useLocalDpi xmlns:a14="http://schemas.microsoft.com/office/drawing/2010/main" val="0"/>
+                              </a:ext>
+                            </a:extLst>
+                          </a:blip>
+                          <a:srcRect/>
+                          <a:stretch>
+                            <a:fillRect/>
+                          </a:stretch>
+                        </pic:blipFill>
+                        <pic:spPr bwMode="auto">
+                          <a:xfrm>
+                            <a:off x="7305675" y="3781425"/>
+                            <a:ext cx="1221740" cy="1221740"/>
+                          </a:xfrm>
+                          <a:prstGeom prst="rect">
+                            <a:avLst/>
+                          </a:prstGeom>
+                          <a:noFill/>
+                          <a:ln>
+                            <a:noFill/>
+                          </a:ln>
+                        </pic:spPr>
+                      </pic:pic>
+                      <pic:pic xmlns:pic="http://schemas.openxmlformats.org/drawingml/2006/picture">
+                        <pic:nvPicPr>
+                          <pic:cNvPr id="1210575879" name="Grafik 33" descr="Ein Bild, das Pixel, Farbigkeit, Design enthält.&#10;&#10;Automatisch generierte Beschreibung"/>
+                          <pic:cNvPicPr>
+                            <a:picLocks noChangeAspect="1"/>
+                          </pic:cNvPicPr>
+                        </pic:nvPicPr>
+                        <pic:blipFill>
+                          <a:blip r:embed="rId31">
+                            <a:alphaModFix amt="10000"/>
+                            <a:extLst>
+                              <a:ext uri="{28A0092B-C50C-407E-A947-70E740481C1C}">
+                                <a14:useLocalDpi xmlns:a14="http://schemas.microsoft.com/office/drawing/2010/main" val="0"/>
+                              </a:ext>
+                            </a:extLst>
+                          </a:blip>
+                          <a:srcRect/>
+                          <a:stretch>
+                            <a:fillRect/>
+                          </a:stretch>
+                        </pic:blipFill>
+                        <pic:spPr bwMode="auto">
+                          <a:xfrm>
+                            <a:off x="7305675" y="5019675"/>
+                            <a:ext cx="1221740" cy="1221740"/>
+                          </a:xfrm>
+                          <a:prstGeom prst="rect">
+                            <a:avLst/>
+                          </a:prstGeom>
+                          <a:noFill/>
+                          <a:ln>
+                            <a:noFill/>
+                          </a:ln>
+                        </pic:spPr>
+                      </pic:pic>
+                      <pic:pic xmlns:pic="http://schemas.openxmlformats.org/drawingml/2006/picture">
+                        <pic:nvPicPr>
+                          <pic:cNvPr id="2090843878" name="Grafik 5" descr="Ein Bild, das Pixel, Quadrat, Design enthält.&#10;&#10;Automatisch generierte Beschreibung"/>
+                          <pic:cNvPicPr>
+                            <a:picLocks noChangeAspect="1"/>
+                          </pic:cNvPicPr>
+                        </pic:nvPicPr>
+                        <pic:blipFill>
+                          <a:blip r:embed="rId12">
+                            <a:alphaModFix amt="10000"/>
+                            <a:extLst>
+                              <a:ext uri="{28A0092B-C50C-407E-A947-70E740481C1C}">
+                                <a14:useLocalDpi xmlns:a14="http://schemas.microsoft.com/office/drawing/2010/main" val="0"/>
+                              </a:ext>
+                            </a:extLst>
+                          </a:blip>
+                          <a:srcRect/>
+                          <a:stretch>
+                            <a:fillRect/>
+                          </a:stretch>
+                        </pic:blipFill>
+                        <pic:spPr bwMode="auto">
+                          <a:xfrm>
+                            <a:off x="6257925" y="5019675"/>
+                            <a:ext cx="1223010" cy="1223010"/>
+                          </a:xfrm>
+                          <a:prstGeom prst="rect">
+                            <a:avLst/>
+                          </a:prstGeom>
+                          <a:noFill/>
+                          <a:ln>
+                            <a:noFill/>
+                          </a:ln>
+                        </pic:spPr>
+                      </pic:pic>
+                      <pic:pic xmlns:pic="http://schemas.openxmlformats.org/drawingml/2006/picture">
+                        <pic:nvPicPr>
+                          <pic:cNvPr id="618644984" name="Grafik 1" descr="Ein Bild, das Pixel, Quadrat, Screenshot, Design enthält.&#10;&#10;Automatisch generierte Beschreibung"/>
+                          <pic:cNvPicPr>
+                            <a:picLocks noChangeAspect="1"/>
+                          </pic:cNvPicPr>
+                        </pic:nvPicPr>
+                        <pic:blipFill>
+                          <a:blip r:embed="rId7">
+                            <a:alphaModFix amt="10000"/>
+                            <a:extLst>
+                              <a:ext uri="{28A0092B-C50C-407E-A947-70E740481C1C}">
+                                <a14:useLocalDpi xmlns:a14="http://schemas.microsoft.com/office/drawing/2010/main" val="0"/>
+                              </a:ext>
+                            </a:extLst>
+                          </a:blip>
+                          <a:srcRect/>
+                          <a:stretch>
+                            <a:fillRect/>
+                          </a:stretch>
+                        </pic:blipFill>
+                        <pic:spPr bwMode="auto">
+                          <a:xfrm>
+                            <a:off x="1085850" y="28575"/>
+                            <a:ext cx="1223010" cy="1223010"/>
+                          </a:xfrm>
+                          <a:prstGeom prst="rect">
+                            <a:avLst/>
+                          </a:prstGeom>
+                          <a:noFill/>
+                          <a:ln>
+                            <a:noFill/>
+                          </a:ln>
+                        </pic:spPr>
+                      </pic:pic>
+                      <pic:pic xmlns:pic="http://schemas.openxmlformats.org/drawingml/2006/picture">
+                        <pic:nvPicPr>
+                          <pic:cNvPr id="1867804445" name="Grafik 7" descr="Ein Bild, das Pixel, Screenshot, Design enthält.&#10;&#10;Automatisch generierte Beschreibung"/>
+                          <pic:cNvPicPr>
+                            <a:picLocks noChangeAspect="1"/>
+                          </pic:cNvPicPr>
+                        </pic:nvPicPr>
+                        <pic:blipFill>
+                          <a:blip r:embed="rId9">
+                            <a:alphaModFix amt="10000"/>
+                            <a:extLst>
+                              <a:ext uri="{28A0092B-C50C-407E-A947-70E740481C1C}">
+                                <a14:useLocalDpi xmlns:a14="http://schemas.microsoft.com/office/drawing/2010/main" val="0"/>
+                              </a:ext>
+                            </a:extLst>
+                          </a:blip>
+                          <a:srcRect/>
+                          <a:stretch>
+                            <a:fillRect/>
+                          </a:stretch>
+                        </pic:blipFill>
+                        <pic:spPr bwMode="auto">
+                          <a:xfrm>
+                            <a:off x="3228975" y="28575"/>
+                            <a:ext cx="1223010" cy="1223010"/>
+                          </a:xfrm>
+                          <a:prstGeom prst="rect">
+                            <a:avLst/>
+                          </a:prstGeom>
+                          <a:noFill/>
+                          <a:ln>
+                            <a:noFill/>
+                          </a:ln>
+                        </pic:spPr>
+                      </pic:pic>
+                      <pic:pic xmlns:pic="http://schemas.openxmlformats.org/drawingml/2006/picture">
+                        <pic:nvPicPr>
+                          <pic:cNvPr id="1752379856" name="Grafik 8" descr="Ein Bild, das Pixel, Farbigkeit, Design enthält.&#10;&#10;Automatisch generierte Beschreibung"/>
+                          <pic:cNvPicPr>
+                            <a:picLocks noChangeAspect="1"/>
+                          </pic:cNvPicPr>
+                        </pic:nvPicPr>
+                        <pic:blipFill>
+                          <a:blip r:embed="rId11">
+                            <a:alphaModFix amt="10000"/>
+                            <a:extLst>
+                              <a:ext uri="{28A0092B-C50C-407E-A947-70E740481C1C}">
+                                <a14:useLocalDpi xmlns:a14="http://schemas.microsoft.com/office/drawing/2010/main" val="0"/>
+                              </a:ext>
+                            </a:extLst>
+                          </a:blip>
+                          <a:srcRect/>
+                          <a:stretch>
+                            <a:fillRect/>
+                          </a:stretch>
+                        </pic:blipFill>
+                        <pic:spPr bwMode="auto">
+                          <a:xfrm>
+                            <a:off x="2238375" y="28575"/>
+                            <a:ext cx="1223010" cy="1223010"/>
+                          </a:xfrm>
+                          <a:prstGeom prst="rect">
+                            <a:avLst/>
+                          </a:prstGeom>
+                          <a:noFill/>
+                          <a:ln>
+                            <a:noFill/>
+                          </a:ln>
+                        </pic:spPr>
+                      </pic:pic>
+                      <pic:pic xmlns:pic="http://schemas.openxmlformats.org/drawingml/2006/picture">
+                        <pic:nvPicPr>
+                          <pic:cNvPr id="1240983960" name="Grafik 6" descr="Ein Bild, das Pixel, Design enthält.&#10;&#10;Automatisch generierte Beschreibung"/>
+                          <pic:cNvPicPr>
+                            <a:picLocks noChangeAspect="1"/>
+                          </pic:cNvPicPr>
+                        </pic:nvPicPr>
+                        <pic:blipFill>
+                          <a:blip r:embed="rId13">
+                            <a:alphaModFix amt="10000"/>
+                            <a:extLst>
+                              <a:ext uri="{28A0092B-C50C-407E-A947-70E740481C1C}">
+                                <a14:useLocalDpi xmlns:a14="http://schemas.microsoft.com/office/drawing/2010/main" val="0"/>
+                              </a:ext>
+                            </a:extLst>
+                          </a:blip>
+                          <a:srcRect/>
+                          <a:stretch>
+                            <a:fillRect/>
+                          </a:stretch>
+                        </pic:blipFill>
+                        <pic:spPr bwMode="auto">
+                          <a:xfrm>
+                            <a:off x="4238625" y="19050"/>
+                            <a:ext cx="1223010" cy="1223010"/>
+                          </a:xfrm>
+                          <a:prstGeom prst="rect">
+                            <a:avLst/>
+                          </a:prstGeom>
+                          <a:noFill/>
+                          <a:ln>
+                            <a:noFill/>
+                          </a:ln>
+                        </pic:spPr>
+                      </pic:pic>
+                      <pic:pic xmlns:pic="http://schemas.openxmlformats.org/drawingml/2006/picture">
+                        <pic:nvPicPr>
+                          <pic:cNvPr id="1842498099" name="Grafik 10" descr="Ein Bild, das Pixel, Quadrat, Design enthält.&#10;&#10;Automatisch generierte Beschreibung"/>
+                          <pic:cNvPicPr>
+                            <a:picLocks noChangeAspect="1"/>
+                          </pic:cNvPicPr>
+                        </pic:nvPicPr>
+                        <pic:blipFill>
+                          <a:blip r:embed="rId14">
+                            <a:alphaModFix amt="10000"/>
+                            <a:extLst>
+                              <a:ext uri="{28A0092B-C50C-407E-A947-70E740481C1C}">
+                                <a14:useLocalDpi xmlns:a14="http://schemas.microsoft.com/office/drawing/2010/main" val="0"/>
+                              </a:ext>
+                            </a:extLst>
+                          </a:blip>
+                          <a:srcRect/>
+                          <a:stretch>
+                            <a:fillRect/>
+                          </a:stretch>
+                        </pic:blipFill>
+                        <pic:spPr bwMode="auto">
+                          <a:xfrm>
+                            <a:off x="5219700" y="19050"/>
+                            <a:ext cx="1223010" cy="1223010"/>
+                          </a:xfrm>
+                          <a:prstGeom prst="rect">
+                            <a:avLst/>
+                          </a:prstGeom>
+                          <a:noFill/>
+                          <a:ln>
+                            <a:noFill/>
+                          </a:ln>
+                        </pic:spPr>
+                      </pic:pic>
+                      <pic:pic xmlns:pic="http://schemas.openxmlformats.org/drawingml/2006/picture">
+                        <pic:nvPicPr>
+                          <pic:cNvPr id="266684104" name="Grafik 12" descr="Ein Bild, das Pixel, Farbigkeit, Design enthält.&#10;&#10;Automatisch generierte Beschreibung"/>
+                          <pic:cNvPicPr>
+                            <a:picLocks noChangeAspect="1"/>
+                          </pic:cNvPicPr>
+                        </pic:nvPicPr>
+                        <pic:blipFill>
+                          <a:blip r:embed="rId15">
+                            <a:alphaModFix amt="10000"/>
+                            <a:extLst>
+                              <a:ext uri="{28A0092B-C50C-407E-A947-70E740481C1C}">
+                                <a14:useLocalDpi xmlns:a14="http://schemas.microsoft.com/office/drawing/2010/main" val="0"/>
+                              </a:ext>
+                            </a:extLst>
+                          </a:blip>
+                          <a:srcRect/>
+                          <a:stretch>
+                            <a:fillRect/>
+                          </a:stretch>
+                        </pic:blipFill>
+                        <pic:spPr bwMode="auto">
+                          <a:xfrm>
+                            <a:off x="6229350" y="0"/>
+                            <a:ext cx="1223010" cy="1223010"/>
+                          </a:xfrm>
+                          <a:prstGeom prst="rect">
+                            <a:avLst/>
+                          </a:prstGeom>
+                          <a:noFill/>
+                          <a:ln>
+                            <a:noFill/>
+                          </a:ln>
+                        </pic:spPr>
+                      </pic:pic>
+                      <pic:pic xmlns:pic="http://schemas.openxmlformats.org/drawingml/2006/picture">
+                        <pic:nvPicPr>
+                          <pic:cNvPr id="1990164715" name="Grafik 14" descr="Ein Bild, das Pixel, Design enthält.&#10;&#10;Automatisch generierte Beschreibung"/>
+                          <pic:cNvPicPr>
+                            <a:picLocks noChangeAspect="1"/>
+                          </pic:cNvPicPr>
+                        </pic:nvPicPr>
+                        <pic:blipFill>
+                          <a:blip r:embed="rId17">
+                            <a:alphaModFix amt="10000"/>
+                            <a:extLst>
+                              <a:ext uri="{28A0092B-C50C-407E-A947-70E740481C1C}">
+                                <a14:useLocalDpi xmlns:a14="http://schemas.microsoft.com/office/drawing/2010/main" val="0"/>
+                              </a:ext>
+                            </a:extLst>
+                          </a:blip>
+                          <a:srcRect/>
+                          <a:stretch>
+                            <a:fillRect/>
+                          </a:stretch>
+                        </pic:blipFill>
+                        <pic:spPr bwMode="auto">
+                          <a:xfrm>
+                            <a:off x="0" y="28575"/>
+                            <a:ext cx="1223010" cy="1223010"/>
+                          </a:xfrm>
+                          <a:prstGeom prst="rect">
+                            <a:avLst/>
+                          </a:prstGeom>
+                          <a:noFill/>
+                          <a:ln>
+                            <a:noFill/>
+                          </a:ln>
+                        </pic:spPr>
+                      </pic:pic>
+                      <pic:pic xmlns:pic="http://schemas.openxmlformats.org/drawingml/2006/picture">
+                        <pic:nvPicPr>
+                          <pic:cNvPr id="933743815" name="Grafik 32" descr="Ein Bild, das Pixel, Design enthält.&#10;&#10;Automatisch generierte Beschreibung"/>
+                          <pic:cNvPicPr>
+                            <a:picLocks noChangeAspect="1"/>
+                          </pic:cNvPicPr>
+                        </pic:nvPicPr>
+                        <pic:blipFill>
+                          <a:blip r:embed="rId21">
+                            <a:alphaModFix amt="10000"/>
+                            <a:extLst>
+                              <a:ext uri="{28A0092B-C50C-407E-A947-70E740481C1C}">
+                                <a14:useLocalDpi xmlns:a14="http://schemas.microsoft.com/office/drawing/2010/main" val="0"/>
+                              </a:ext>
+                            </a:extLst>
+                          </a:blip>
+                          <a:srcRect/>
+                          <a:stretch>
+                            <a:fillRect/>
+                          </a:stretch>
+                        </pic:blipFill>
+                        <pic:spPr bwMode="auto">
+                          <a:xfrm>
+                            <a:off x="7305675" y="0"/>
+                            <a:ext cx="1221740" cy="1221740"/>
+                          </a:xfrm>
+                          <a:prstGeom prst="rect">
+                            <a:avLst/>
+                          </a:prstGeom>
+                          <a:noFill/>
+                          <a:ln>
+                            <a:noFill/>
+                          </a:ln>
+                        </pic:spPr>
+                      </pic:pic>
+                    </wpg:wgp>
+                  </a:graphicData>
+                </a:graphic>
+              </wp:anchor>
+            </w:drawing>
+          </mc:Choice>
+          <mc:Fallback>
+            <w:pict>
+              <v:group w14:anchorId="41E98C5B" id="Gruppieren 37" o:spid="_x0000_s1026" style="position:absolute;margin-left:0;margin-top:-96.35pt;width:671.45pt;height:892.05pt;z-index:-251573248;mso-position-horizontal:center;mso-position-horizontal-relative:margin" coordsize="85274,113290" o:gfxdata="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">
+                <v:shapetype id="_x0000_t75" coordsize="21600,21600" o:spt="75" o:preferrelative="t" path="m@4@5l@4@11@9@11@9@5xe" filled="f" stroked="f">
+                  <v:stroke joinstyle="miter"/>
+                  <v:formulas>
+                    <v:f eqn="if lineDrawn pixelLineWidth 0"/>
+                    <v:f eqn="sum @0 1 0"/>
+                    <v:f eqn="sum 0 0 @1"/>
+                    <v:f eqn="prod @2 1 2"/>
+                    <v:f eqn="prod @3 21600 pixelWidth"/>
+                    <v:f eqn="prod @3 21600 pixelHeight"/>
+                    <v:f eqn="sum @0 0 1"/>
+                    <v:f eqn="prod @6 1 2"/>
+                    <v:f eqn="prod @7 21600 pixelWidth"/>
+                    <v:f eqn="sum @8 21600 0"/>
+                    <v:f eqn="prod @7 21600 pixelHeight"/>
+                    <v:f eqn="sum @10 21600 0"/>
+                  </v:formulas>
+                  <v:path o:extrusionok="f" gradientshapeok="t" o:connecttype="rect"/>
+                  <o:lock v:ext="edit" aspectratio="t"/>
+                </v:shapetype>
+                <v:shape id="Grafik 3" o:spid="_x0000_s1027" type="#_x0000_t75" alt="Ein Bild, das Pixel, Design enthält.&#10;&#10;Automatisch generierte Beschreibung" style="position:absolute;left:30861;top:50292;width:12230;height:12230;visibility:visible;mso-wrap-style:square" o:gfxdata="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">
+                  <v:imagedata r:id="rId34" o:title="Ein Bild, das Pixel, Design enthält"/>
+                </v:shape>
+                <v:shape id="Grafik 1" o:spid="_x0000_s1028" type="#_x0000_t75" style="position:absolute;left:10858;top:88011;width:12230;height:12230;visibility:visible;mso-wrap-style:square" o:gfxdata="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">
+                  <v:imagedata r:id="rId35" o:title=""/>
+                </v:shape>
+                <v:shape id="Grafik 2" o:spid="_x0000_s1029" type="#_x0000_t75" style="position:absolute;left:62960;top:101060;width:12230;height:12230;visibility:visible;mso-wrap-style:square" o:gfxdata="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">
+                  <v:imagedata r:id="rId36" o:title=""/>
+                </v:shape>
+                <v:shape id="Grafik 3" o:spid="_x0000_s1030" type="#_x0000_t75" alt="Ein Bild, das Pixel, Design enthält.&#10;&#10;Automatisch generierte Beschreibung" style="position:absolute;left:30861;top:100203;width:12230;height:12230;visibility:visible;mso-wrap-style:square" o:gfxdata="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">
+                  <v:imagedata r:id="rId34" o:title="Ein Bild, das Pixel, Design enthält"/>
+                </v:shape>
+                <v:shape id="Grafik 7" o:spid="_x0000_s1031" type="#_x0000_t75" style="position:absolute;left:32289;top:87915;width:12230;height:12230;visibility:visible;mso-wrap-style:square" o:gfxdata="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">
+                  <v:imagedata r:id="rId37" o:title=""/>
+                </v:shape>
+                <v:shape id="Grafik 9" o:spid="_x0000_s1032" type="#_x0000_t75" style="position:absolute;left:10001;top:100203;width:12230;height:12230;visibility:visible;mso-wrap-style:square" o:gfxdata="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">
+                  <v:imagedata r:id="rId38" o:title=""/>
+                </v:shape>
+                <v:shape id="Grafik 8" o:spid="_x0000_s1033" type="#_x0000_t75" style="position:absolute;left:22288;top:87915;width:12230;height:12230;visibility:visible;mso-wrap-style:square" o:gfxdata="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">
+                  <v:imagedata r:id="rId39" o:title=""/>
+                </v:shape>
+                <v:shape id="Grafik 5" o:spid="_x0000_s1034" type="#_x0000_t75" alt="Ein Bild, das Pixel, Quadrat, Design enthält.&#10;&#10;Automatisch generierte Beschreibung" style="position:absolute;left:11430;top:75723;width:12230;height:12230;visibility:visible;mso-wrap-style:square" o:gfxdata="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">
+                  <v:imagedata r:id="rId40" o:title="Ein Bild, das Pixel, Quadrat, Design enthält"/>
+                </v:shape>
+                <v:shape id="Grafik 6" o:spid="_x0000_s1035" type="#_x0000_t75" alt="Ein Bild, das Pixel, Design enthält.&#10;&#10;Automatisch generierte Beschreibung" style="position:absolute;left:42291;top:87915;width:12230;height:12230;visibility:visible;mso-wrap-style:square" o:gfxdata="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">
+                  <v:imagedata r:id="rId41" o:title="Ein Bild, das Pixel, Design enthält"/>
+                </v:shape>
+                <v:shape id="Grafik 10" o:spid="_x0000_s1036" type="#_x0000_t75" style="position:absolute;left:52197;top:87915;width:12230;height:12230;visibility:visible;mso-wrap-style:square" o:gfxdata="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">
+                  <v:imagedata r:id="rId42" o:title=""/>
+                </v:shape>
+                <v:shape id="Grafik 12" o:spid="_x0000_s1037" type="#_x0000_t75" style="position:absolute;left:62293;top:87725;width:12230;height:12230;visibility:visible;mso-wrap-style:square" o:gfxdata="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">
+                  <v:imagedata r:id="rId43" o:title=""/>
+                </v:shape>
+                <v:shape id="Grafik 11" o:spid="_x0000_s1038" type="#_x0000_t75" style="position:absolute;left:51435;top:100203;width:12230;height:12230;visibility:visible;mso-wrap-style:square" o:gfxdata="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">
+                  <v:imagedata r:id="rId44" o:title=""/>
+                </v:shape>
+                <v:shape id="Grafik 14" o:spid="_x0000_s1039" type="#_x0000_t75" style="position:absolute;top:88011;width:12230;height:12230;visibility:visible;mso-wrap-style:square" o:gfxdata="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">
+                  <v:imagedata r:id="rId45" o:title=""/>
+                </v:shape>
+                <v:shape id="Grafik 15" o:spid="_x0000_s1040" type="#_x0000_t75" style="position:absolute;left:40767;top:100203;width:12230;height:12230;visibility:visible;mso-wrap-style:square" o:gfxdata="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">
+                  <v:imagedata r:id="rId46" o:title=""/>
+                </v:shape>
+                <v:shape id="Grafik 16" o:spid="_x0000_s1041" type="#_x0000_t75" style="position:absolute;left:20193;top:100203;width:12230;height:12230;visibility:visible;mso-wrap-style:square" o:gfxdata="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">
+                  <v:imagedata r:id="rId47" o:title=""/>
+                </v:shape>
+                <v:shape id="Grafik 13" o:spid="_x0000_s1042" type="#_x0000_t75" style="position:absolute;top:100203;width:12230;height:12230;visibility:visible;mso-wrap-style:square" o:gfxdata="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">
+                  <v:imagedata r:id="rId48" o:title=""/>
+                </v:shape>
+                <v:shape id="Grafik 32" o:spid="_x0000_s1043" type="#_x0000_t75" style="position:absolute;left:1619;top:75819;width:12217;height:12217;visibility:visible;mso-wrap-style:square" o:gfxdata="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">
+                  <v:imagedata r:id="rId49" o:title=""/>
+                </v:shape>
+                <v:shape id="Grafik 20" o:spid="_x0000_s1044" type="#_x0000_t75" style="position:absolute;left:61341;top:75438;width:12217;height:12217;visibility:visible;mso-wrap-style:square" o:gfxdata="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">
+                  <v:imagedata r:id="rId50" o:title=""/>
+                </v:shape>
+                <v:shape id="Grafik 21" o:spid="_x0000_s1045" type="#_x0000_t75" style="position:absolute;left:69818;top:63150;width:12217;height:12218;visibility:visible;mso-wrap-style:square" o:gfxdata="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">
+                  <v:imagedata r:id="rId51" o:title=""/>
+                </v:shape>
+                <v:shape id="Grafik 22" o:spid="_x0000_s1046" type="#_x0000_t75" style="position:absolute;left:58959;top:63150;width:12218;height:12218;visibility:visible;mso-wrap-style:square" o:gfxdata="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">
+                  <v:imagedata r:id="rId52" o:title=""/>
+                </v:shape>
+                <v:shape id="Grafik 23" o:spid="_x0000_s1047" type="#_x0000_t75" style="position:absolute;left:47529;top:63246;width:12218;height:12217;visibility:visible;mso-wrap-style:square" o:gfxdata="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">
+                  <v:imagedata r:id="rId53" o:title=""/>
+                </v:shape>
+                <v:shape id="Grafik 24" o:spid="_x0000_s1048" type="#_x0000_t75" style="position:absolute;left:35242;top:63341;width:12217;height:12217;visibility:visible;mso-wrap-style:square" o:gfxdata="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">
+                  <v:imagedata r:id="rId54" o:title=""/>
+                </v:shape>
+                <v:shape id="Grafik 25" o:spid="_x0000_s1049" type="#_x0000_t75" style="position:absolute;left:23717;top:63436;width:12217;height:12217;visibility:visible;mso-wrap-style:square" o:gfxdata="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">
+                  <v:imagedata r:id="rId55" o:title=""/>
+                </v:shape>
+                <v:shape id="Grafik 26" o:spid="_x0000_s1050" type="#_x0000_t75" style="position:absolute;left:13144;top:63627;width:12217;height:12217;visibility:visible;mso-wrap-style:square" o:gfxdata="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">
+                  <v:imagedata r:id="rId56" o:title=""/>
+                </v:shape>
+                <v:shape id="Grafik 27" o:spid="_x0000_s1051" type="#_x0000_t75" style="position:absolute;left:3143;top:63627;width:12217;height:12217;visibility:visible;mso-wrap-style:square" o:gfxdata="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">
+                  <v:imagedata r:id="rId57" o:title=""/>
+                </v:shape>
+                <v:shape id="Grafik 28" o:spid="_x0000_s1052" type="#_x0000_t75" style="position:absolute;left:71342;top:75342;width:12217;height:12218;visibility:visible;mso-wrap-style:square" o:gfxdata="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">
+                  <v:imagedata r:id="rId58" o:title=""/>
+                </v:shape>
+                <v:shape id="Grafik 33" o:spid="_x0000_s1053" type="#_x0000_t75" style="position:absolute;left:51435;top:75438;width:12217;height:12217;visibility:visible;mso-wrap-style:square" o:gfxdata="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">
+                  <v:imagedata r:id="rId59" o:title=""/>
+                </v:shape>
+                <v:shape id="Grafik 34" o:spid="_x0000_s1054" type="#_x0000_t75" style="position:absolute;left:41433;top:75533;width:12218;height:12217;visibility:visible;mso-wrap-style:square" o:gfxdata="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">
+                  <v:imagedata r:id="rId60" o:title=""/>
+                </v:shape>
+                <v:shape id="Grafik 35" o:spid="_x0000_s1055" type="#_x0000_t75" style="position:absolute;left:31432;top:75628;width:12217;height:12217;visibility:visible;mso-wrap-style:square" o:gfxdata="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">
+                  <v:imagedata r:id="rId61" o:title=""/>
+                </v:shape>
+                <v:shape id="Grafik 36" o:spid="_x0000_s1056" type="#_x0000_t75" style="position:absolute;left:21431;top:75628;width:12217;height:12217;visibility:visible;mso-wrap-style:square" o:gfxdata="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">
+                  <v:imagedata r:id="rId48" o:title=""/>
+                </v:shape>
+                <v:shape id="Grafik 32" o:spid="_x0000_s1057" type="#_x0000_t75" alt="Ein Bild, das Pixel, Design enthält.&#10;&#10;Automatisch generierte Beschreibung" style="position:absolute;left:73056;top:87725;width:12218;height:12217;visibility:visible;mso-wrap-style:square" o:gfxdata="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">
+                  <v:imagedata r:id="rId49" o:title="Ein Bild, das Pixel, Design enthält"/>
+                </v:shape>
+                <v:shape id="Grafik 33" o:spid="_x0000_s1058" type="#_x0000_t75" alt="Ein Bild, das Pixel, Farbigkeit, Design enthält.&#10;&#10;Automatisch generierte Beschreibung" style="position:absolute;left:73056;top:100107;width:12218;height:12218;visibility:visible;mso-wrap-style:square" o:gfxdata="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">
+                  <v:imagedata r:id="rId59" o:title="Ein Bild, das Pixel, Farbigkeit, Design enthält"/>
+                </v:shape>
+                <v:shape id="Grafik 1" o:spid="_x0000_s1059" type="#_x0000_t75" alt="Ein Bild, das Pixel, Quadrat, Screenshot, Design enthält.&#10;&#10;Automatisch generierte Beschreibung" style="position:absolute;left:10858;top:38100;width:12230;height:12230;visibility:visible;mso-wrap-style:square" o:gfxdata="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">
+                  <v:imagedata r:id="rId35" o:title="Ein Bild, das Pixel, Quadrat, Screenshot, Design enthält"/>
+                </v:shape>
+                <v:shape id="Grafik 7" o:spid="_x0000_s1060" type="#_x0000_t75" alt="Ein Bild, das Pixel, Screenshot, Design enthält.&#10;&#10;Automatisch generierte Beschreibung" style="position:absolute;left:32289;top:38004;width:12230;height:12230;visibility:visible;mso-wrap-style:square" o:gfxdata="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">
+                  <v:imagedata r:id="rId37" o:title="Ein Bild, das Pixel, Screenshot, Design enthält"/>
+                </v:shape>
+                <v:shape id="Grafik 9" o:spid="_x0000_s1061" type="#_x0000_t75" alt="Ein Bild, das Pixel, Screenshot, Design enthält.&#10;&#10;Automatisch generierte Beschreibung" style="position:absolute;left:10001;top:50292;width:12230;height:12230;visibility:visible;mso-wrap-style:square" o:gfxdata="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">
+                  <v:imagedata r:id="rId38" o:title="Ein Bild, das Pixel, Screenshot, Design enthält"/>
+                </v:shape>
+                <v:shape id="Grafik 8" o:spid="_x0000_s1062" type="#_x0000_t75" alt="Ein Bild, das Pixel, Farbigkeit, Design enthält.&#10;&#10;Automatisch generierte Beschreibung" style="position:absolute;left:22288;top:38004;width:12230;height:12230;visibility:visible;mso-wrap-style:square" o:gfxdata="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">
+                  <v:imagedata r:id="rId39" o:title="Ein Bild, das Pixel, Farbigkeit, Design enthält"/>
+                </v:shape>
+                <v:shape id="Grafik 5" o:spid="_x0000_s1063" type="#_x0000_t75" alt="Ein Bild, das Pixel, Quadrat, Design enthält.&#10;&#10;Automatisch generierte Beschreibung" style="position:absolute;left:11430;top:25812;width:12230;height:12230;visibility:visible;mso-wrap-style:square" o:gfxdata="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">
+                  <v:imagedata r:id="rId40" o:title="Ein Bild, das Pixel, Quadrat, Design enthält"/>
+                </v:shape>
+                <v:shape id="Grafik 6" o:spid="_x0000_s1064" type="#_x0000_t75" alt="Ein Bild, das Pixel, Design enthält.&#10;&#10;Automatisch generierte Beschreibung" style="position:absolute;left:42291;top:37909;width:12230;height:12230;visibility:visible;mso-wrap-style:square" o:gfxdata="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">
+                  <v:imagedata r:id="rId41" o:title="Ein Bild, das Pixel, Design enthält"/>
+                </v:shape>
+                <v:shape id="Grafik 10" o:spid="_x0000_s1065" type="#_x0000_t75" alt="Ein Bild, das Pixel, Quadrat, Design enthält.&#10;&#10;Automatisch generierte Beschreibung" style="position:absolute;left:52197;top:37909;width:12230;height:12230;visibility:visible;mso-wrap-style:square" o:gfxdata="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">
+                  <v:imagedata r:id="rId42" o:title="Ein Bild, das Pixel, Quadrat, Design enthält"/>
+                </v:shape>
+                <v:shape id="Grafik 12" o:spid="_x0000_s1066" type="#_x0000_t75" alt="Ein Bild, das Pixel, Farbigkeit, Design enthält.&#10;&#10;Automatisch generierte Beschreibung" style="position:absolute;left:62293;top:37814;width:12230;height:12230;visibility:visible;mso-wrap-style:square" o:gfxdata="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">
+                  <v:imagedata r:id="rId43" o:title="Ein Bild, das Pixel, Farbigkeit, Design enthält"/>
+                </v:shape>
+                <v:shape id="Grafik 11" o:spid="_x0000_s1067" type="#_x0000_t75" alt="Ein Bild, das Pixel, Design enthält.&#10;&#10;Automatisch generierte Beschreibung" style="position:absolute;left:51435;top:50292;width:12230;height:12230;visibility:visible;mso-wrap-style:square" o:gfxdata="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">
+                  <v:imagedata r:id="rId44" o:title="Ein Bild, das Pixel, Design enthält"/>
+                </v:shape>
+                <v:shape id="Grafik 14" o:spid="_x0000_s1068" type="#_x0000_t75" alt="Ein Bild, das Pixel, Design enthält.&#10;&#10;Automatisch generierte Beschreibung" style="position:absolute;top:38100;width:12230;height:12230;visibility:visible;mso-wrap-style:square" o:gfxdata="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">
+                  <v:imagedata r:id="rId45" o:title="Ein Bild, das Pixel, Design enthält"/>
+                </v:shape>
+                <v:shape id="Grafik 15" o:spid="_x0000_s1069" type="#_x0000_t75" alt="Ein Bild, das Pixel, Design enthält.&#10;&#10;Automatisch generierte Beschreibung" style="position:absolute;left:40767;top:50292;width:12230;height:12230;visibility:visible;mso-wrap-style:square" o:gfxdata="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">
+                  <v:imagedata r:id="rId46" o:title="Ein Bild, das Pixel, Design enthält"/>
+                </v:shape>
+                <v:shape id="Grafik 16" o:spid="_x0000_s1070" type="#_x0000_t75" alt="Ein Bild, das Pixel, Design enthält.&#10;&#10;Automatisch generierte Beschreibung" style="position:absolute;left:20193;top:50292;width:12230;height:12230;visibility:visible;mso-wrap-style:square" o:gfxdata="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">
+                  <v:imagedata r:id="rId47" o:title="Ein Bild, das Pixel, Design enthält"/>
+                </v:shape>
+                <v:shape id="Grafik 13" o:spid="_x0000_s1071" type="#_x0000_t75" alt="Ein Bild, das Pixel, Design enthält.&#10;&#10;Automatisch generierte Beschreibung" style="position:absolute;top:50292;width:12230;height:12230;visibility:visible;mso-wrap-style:square" o:gfxdata="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">
+                  <v:imagedata r:id="rId48" o:title="Ein Bild, das Pixel, Design enthält"/>
+                </v:shape>
+                <v:shape id="Grafik 32" o:spid="_x0000_s1072" type="#_x0000_t75" alt="Ein Bild, das Pixel, Design enthält.&#10;&#10;Automatisch generierte Beschreibung" style="position:absolute;left:1619;top:25908;width:12217;height:12217;visibility:visible;mso-wrap-style:square" o:gfxdata="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">
+                  <v:imagedata r:id="rId49" o:title="Ein Bild, das Pixel, Design enthält"/>
+                </v:shape>
+                <v:shape id="Grafik 20" o:spid="_x0000_s1073" type="#_x0000_t75" alt="Ein Bild, das Pixel, Design enthält.&#10;&#10;Automatisch generierte Beschreibung" style="position:absolute;left:61341;top:25527;width:12217;height:12217;visibility:visible;mso-wrap-style:square" o:gfxdata="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">
+                  <v:imagedata r:id="rId50" o:title="Ein Bild, das Pixel, Design enthält"/>
+                </v:shape>
+                <v:shape id="Grafik 21" o:spid="_x0000_s1074" type="#_x0000_t75" alt="Ein Bild, das Pixel, Quadrat, Design enthält.&#10;&#10;Automatisch generierte Beschreibung" style="position:absolute;left:69818;top:13239;width:12217;height:12218;visibility:visible;mso-wrap-style:square" o:gfxdata="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">
+                  <v:imagedata r:id="rId51" o:title="Ein Bild, das Pixel, Quadrat, Design enthält"/>
+                </v:shape>
+                <v:shape id="Grafik 22" o:spid="_x0000_s1075" type="#_x0000_t75" alt="Ein Bild, das Pixel, Design, Kunst enthält.&#10;&#10;Automatisch generierte Beschreibung" style="position:absolute;left:58959;top:13239;width:12218;height:12218;visibility:visible;mso-wrap-style:square" o:gfxdata="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">
+                  <v:imagedata r:id="rId52" o:title="Ein Bild, das Pixel, Design, Kunst enthält"/>
+                </v:shape>
+                <v:shape id="Grafik 23" o:spid="_x0000_s1076" type="#_x0000_t75" alt="Ein Bild, das Pixel, Farbigkeit, Quadrat, Screenshot enthält.&#10;&#10;Automatisch generierte Beschreibung" style="position:absolute;left:47434;top:13239;width:12217;height:12218;visibility:visible;mso-wrap-style:square" o:gfxdata="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">
+                  <v:imagedata r:id="rId53" o:title="Ein Bild, das Pixel, Farbigkeit, Quadrat, Screenshot enthält"/>
+                </v:shape>
+                <v:shape id="Grafik 24" o:spid="_x0000_s1077" type="#_x0000_t75" alt="Ein Bild, das Pixel, Farbigkeit, Quadrat, Design enthält.&#10;&#10;Automatisch generierte Beschreibung" style="position:absolute;left:35242;top:13335;width:12217;height:12217;visibility:visible;mso-wrap-style:square" o:gfxdata="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">
+                  <v:imagedata r:id="rId54" o:title="Ein Bild, das Pixel, Farbigkeit, Quadrat, Design enthält"/>
+                </v:shape>
+                <v:shape id="Grafik 25" o:spid="_x0000_s1078" type="#_x0000_t75" alt="Ein Bild, das Pixel, Screenshot, Farbigkeit, Quadrat enthält.&#10;&#10;Automatisch generierte Beschreibung" style="position:absolute;left:23717;top:13525;width:12217;height:12217;visibility:visible;mso-wrap-style:square" o:gfxdata="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">
+                  <v:imagedata r:id="rId55" o:title="Ein Bild, das Pixel, Screenshot, Farbigkeit, Quadrat enthält"/>
+                </v:shape>
+                <v:shape id="Grafik 26" o:spid="_x0000_s1079" type="#_x0000_t75" alt="Ein Bild, das Pixel, Farbigkeit, Quadrat, Muster enthält.&#10;&#10;Automatisch generierte Beschreibung" style="position:absolute;left:13144;top:13620;width:12217;height:12218;visibility:visible;mso-wrap-style:square" o:gfxdata="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">
+                  <v:imagedata r:id="rId56" o:title="Ein Bild, das Pixel, Farbigkeit, Quadrat, Muster enthält"/>
+                </v:shape>
+                <v:shape id="Grafik 27" o:spid="_x0000_s1080" type="#_x0000_t75" alt="Ein Bild, das Pixel, Design enthält.&#10;&#10;Automatisch generierte Beschreibung" style="position:absolute;left:3143;top:13716;width:12217;height:12217;visibility:visible;mso-wrap-style:square" o:gfxdata="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">
+                  <v:imagedata r:id="rId57" o:title="Ein Bild, das Pixel, Design enthält"/>
+                </v:shape>
+                <v:shape id="Grafik 28" o:spid="_x0000_s1081" type="#_x0000_t75" alt="Ein Bild, das Pixel, Design enthält.&#10;&#10;Automatisch generierte Beschreibung" style="position:absolute;left:71342;top:25431;width:12217;height:12218;visibility:visible;mso-wrap-style:square" o:gfxdata="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">
+                  <v:imagedata r:id="rId58" o:title="Ein Bild, das Pixel, Design enthält"/>
+                </v:shape>
+                <v:shape id="Grafik 33" o:spid="_x0000_s1082" type="#_x0000_t75" alt="Ein Bild, das Pixel, Farbigkeit, Design enthält.&#10;&#10;Automatisch generierte Beschreibung" style="position:absolute;left:51435;top:25527;width:12217;height:12217;visibility:visible;mso-wrap-style:square" o:gfxdata="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">
+                  <v:imagedata r:id="rId59" o:title="Ein Bild, das Pixel, Farbigkeit, Design enthält"/>
+                </v:shape>
+                <v:shape id="Grafik 34" o:spid="_x0000_s1083" type="#_x0000_t75" alt="Ein Bild, das Pixel, Design enthält.&#10;&#10;Automatisch generierte Beschreibung" style="position:absolute;left:41433;top:25622;width:12218;height:12217;visibility:visible;mso-wrap-style:square" o:gfxdata="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">
+                  <v:imagedata r:id="rId60" o:title="Ein Bild, das Pixel, Design enthält"/>
+                </v:shape>
+                <v:shape id="Grafik 35" o:spid="_x0000_s1084" type="#_x0000_t75" alt="Ein Bild, das Pixel, Design enthält.&#10;&#10;Automatisch generierte Beschreibung" style="position:absolute;left:31432;top:25717;width:12217;height:12217;visibility:visible;mso-wrap-style:square" o:gfxdata="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">
+                  <v:imagedata r:id="rId61" o:title="Ein Bild, das Pixel, Design enthält"/>
+                </v:shape>
+                <v:shape id="Grafik 36" o:spid="_x0000_s1085" type="#_x0000_t75" alt="Ein Bild, das Pixel, Design enthält.&#10;&#10;Automatisch generierte Beschreibung" style="position:absolute;left:21431;top:25717;width:12217;height:12217;visibility:visible;mso-wrap-style:square" o:gfxdata="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">
+                  <v:imagedata r:id="rId48" o:title="Ein Bild, das Pixel, Design enthält"/>
+                </v:shape>
+                <v:shape id="Grafik 32" o:spid="_x0000_s1086" type="#_x0000_t75" alt="Ein Bild, das Pixel, Design enthält.&#10;&#10;Automatisch generierte Beschreibung" style="position:absolute;left:73056;top:37814;width:12218;height:12217;visibility:visible;mso-wrap-style:square" o:gfxdata="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">
+                  <v:imagedata r:id="rId49" o:title="Ein Bild, das Pixel, Design enthält"/>
+                </v:shape>
+                <v:shape id="Grafik 33" o:spid="_x0000_s1087" type="#_x0000_t75" alt="Ein Bild, das Pixel, Farbigkeit, Design enthält.&#10;&#10;Automatisch generierte Beschreibung" style="position:absolute;left:73056;top:50196;width:12218;height:12218;visibility:visible;mso-wrap-style:square" o:gfxdata="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">
+                  <v:imagedata r:id="rId59" o:title="Ein Bild, das Pixel, Farbigkeit, Design enthält"/>
+                </v:shape>
+                <v:shape id="Grafik 5" o:spid="_x0000_s1088" type="#_x0000_t75" alt="Ein Bild, das Pixel, Quadrat, Design enthält.&#10;&#10;Automatisch generierte Beschreibung" style="position:absolute;left:62579;top:50196;width:12230;height:12230;visibility:visible;mso-wrap-style:square" o:gfxdata="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">
+                  <v:imagedata r:id="rId40" o:title="Ein Bild, das Pixel, Quadrat, Design enthält"/>
+                </v:shape>
+                <v:shape id="Grafik 1" o:spid="_x0000_s1089" type="#_x0000_t75" alt="Ein Bild, das Pixel, Quadrat, Screenshot, Design enthält.&#10;&#10;Automatisch generierte Beschreibung" style="position:absolute;left:10858;top:285;width:12230;height:12230;visibility:visible;mso-wrap-style:square" o:gfxdata="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">
+                  <v:imagedata r:id="rId35" o:title="Ein Bild, das Pixel, Quadrat, Screenshot, Design enthält"/>
+                </v:shape>
+                <v:shape id="Grafik 7" o:spid="_x0000_s1090" type="#_x0000_t75" alt="Ein Bild, das Pixel, Screenshot, Design enthält.&#10;&#10;Automatisch generierte Beschreibung" style="position:absolute;left:32289;top:285;width:12230;height:12230;visibility:visible;mso-wrap-style:square" o:gfxdata="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">
+                  <v:imagedata r:id="rId37" o:title="Ein Bild, das Pixel, Screenshot, Design enthält"/>
+                </v:shape>
+                <v:shape id="Grafik 8" o:spid="_x0000_s1091" type="#_x0000_t75" alt="Ein Bild, das Pixel, Farbigkeit, Design enthält.&#10;&#10;Automatisch generierte Beschreibung" style="position:absolute;left:22383;top:285;width:12230;height:12230;visibility:visible;mso-wrap-style:square" o:gfxdata="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">
+                  <v:imagedata r:id="rId39" o:title="Ein Bild, das Pixel, Farbigkeit, Design enthält"/>
+                </v:shape>
+                <v:shape id="Grafik 6" o:spid="_x0000_s1092" type="#_x0000_t75" alt="Ein Bild, das Pixel, Design enthält.&#10;&#10;Automatisch generierte Beschreibung" style="position:absolute;left:42386;top:190;width:12230;height:12230;visibility:visible;mso-wrap-style:square" o:gfxdata="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">
+                  <v:imagedata r:id="rId41" o:title="Ein Bild, das Pixel, Design enthält"/>
+                </v:shape>
+                <v:shape id="Grafik 10" o:spid="_x0000_s1093" type="#_x0000_t75" alt="Ein Bild, das Pixel, Quadrat, Design enthält.&#10;&#10;Automatisch generierte Beschreibung" style="position:absolute;left:52197;top:190;width:12230;height:12230;visibility:visible;mso-wrap-style:square" o:gfxdata="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">
+                  <v:imagedata r:id="rId42" o:title="Ein Bild, das Pixel, Quadrat, Design enthält"/>
+                </v:shape>
+                <v:shape id="Grafik 12" o:spid="_x0000_s1094" type="#_x0000_t75" alt="Ein Bild, das Pixel, Farbigkeit, Design enthält.&#10;&#10;Automatisch generierte Beschreibung" style="position:absolute;left:62293;width:12230;height:12230;visibility:visible;mso-wrap-style:square" o:gfxdata="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">
+                  <v:imagedata r:id="rId43" o:title="Ein Bild, das Pixel, Farbigkeit, Design enthält"/>
+                </v:shape>
+                <v:shape id="Grafik 14" o:spid="_x0000_s1095" type="#_x0000_t75" alt="Ein Bild, das Pixel, Design enthält.&#10;&#10;Automatisch generierte Beschreibung" style="position:absolute;top:285;width:12230;height:12230;visibility:visible;mso-wrap-style:square" o:gfxdata="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">
+                  <v:imagedata r:id="rId45" o:title="Ein Bild, das Pixel, Design enthält"/>
+                </v:shape>
+                <v:shape id="Grafik 32" o:spid="_x0000_s1096" type="#_x0000_t75" alt="Ein Bild, das Pixel, Design enthält.&#10;&#10;Automatisch generierte Beschreibung" style="position:absolute;left:73056;width:12218;height:12217;visibility:visible;mso-wrap-style:square" o:gfxdata="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">
+                  <v:imagedata r:id="rId49" o:title="Ein Bild, das Pixel, Design enthält"/>
+                </v:shape>
+                <w10:wrap anchorx="margin"/>
+              </v:group>
+            </w:pict>
+          </mc:Fallback>
+        </mc:AlternateContent>
       </w:r>
-      <w:proofErr w:type="spellEnd"/>
     </w:p>
-    <w:p/>
-    <w:p/>
-    <w:p/>
-    <w:p/>
-    <w:p/>
-    <w:p/>
-    <w:p/>
-    <w:p/>
     <w:sectPr>
       <w:pgSz w:w="11906" w:h="16838"/>
       <w:pgMar w:top="1417" w:right="1417" w:bottom="1134" w:left="1417" w:header="708" w:footer="708" w:gutter="0"/>

</xml_diff>